<commit_message>
Modification du rapport technique
</commit_message>
<xml_diff>
--- a/Document/Dossier/Rapport technique .docx
+++ b/Document/Dossier/Rapport technique .docx
@@ -29,7 +29,6 @@
         <w:dataBinding w:prefixMappings="xmlns:ns0='http://purl.org/dc/elements/1.1/' xmlns:ns1='http://schemas.openxmlformats.org/package/2006/metadata/core-properties' " w:xpath="/ns1:coreProperties[1]/ns0:title[1]" w:storeItemID="{6C3C8BC8-F283-45AE-878A-BAB7291924A1}"/>
         <w:text/>
       </w:sdtPr>
-      <w:sdtEndPr/>
       <w:sdtContent>
         <w:p>
           <w:pPr>
@@ -70,7 +69,6 @@
           <w:dataBinding w:prefixMappings="xmlns:ns0='http://purl.org/dc/elements/1.1/' xmlns:ns1='http://schemas.openxmlformats.org/package/2006/metadata/core-properties' " w:xpath="/ns1:coreProperties[1]/ns0:subject[1]" w:storeItemID="{6C3C8BC8-F283-45AE-878A-BAB7291924A1}"/>
           <w:text/>
         </w:sdtPr>
-        <w:sdtEndPr/>
         <w:sdtContent>
           <w:r>
             <w:t>2</w:t>
@@ -98,8 +96,8 @@
           </w:r>
         </w:sdtContent>
       </w:sdt>
+      <w:bookmarkEnd w:id="2"/>
       <w:bookmarkEnd w:id="3"/>
-      <w:bookmarkEnd w:id="2"/>
     </w:p>
     <w:p>
       <w:pPr>
@@ -581,7 +579,7 @@
           <w:r>
             <w:fldChar w:fldCharType="separate"/>
           </w:r>
-          <w:hyperlink w:anchor="_Toc201669828" w:history="1">
+          <w:hyperlink w:anchor="_Toc201672935" w:history="1">
             <w:r>
               <w:rPr>
                 <w:rStyle w:val="Lienhypertexte"/>
@@ -608,7 +606,7 @@
                 <w:noProof/>
                 <w:webHidden/>
               </w:rPr>
-              <w:instrText xml:space="preserve"> PAGEREF _Toc201669828 \h </w:instrText>
+              <w:instrText xml:space="preserve"> PAGEREF _Toc201672935 \h </w:instrText>
             </w:r>
             <w:r>
               <w:rPr>
@@ -657,7 +655,7 @@
               <w14:ligatures w14:val="standardContextual"/>
             </w:rPr>
           </w:pPr>
-          <w:hyperlink w:anchor="_Toc201669829" w:history="1">
+          <w:hyperlink w:anchor="_Toc201672936" w:history="1">
             <w:r>
               <w:rPr>
                 <w:rStyle w:val="Lienhypertexte"/>
@@ -684,7 +682,7 @@
                 <w:noProof/>
                 <w:webHidden/>
               </w:rPr>
-              <w:instrText xml:space="preserve"> PAGEREF _Toc201669829 \h </w:instrText>
+              <w:instrText xml:space="preserve"> PAGEREF _Toc201672936 \h </w:instrText>
             </w:r>
             <w:r>
               <w:rPr>
@@ -727,12 +725,12 @@
               <w14:ligatures w14:val="standardContextual"/>
             </w:rPr>
           </w:pPr>
-          <w:hyperlink w:anchor="_Toc201669830" w:history="1">
+          <w:hyperlink w:anchor="_Toc201672937" w:history="1">
             <w:r>
               <w:rPr>
                 <w:rStyle w:val="Lienhypertexte"/>
               </w:rPr>
-              <w:t>Description du projet</w:t>
+              <w:t>Présentation personnelle</w:t>
             </w:r>
             <w:r>
               <w:rPr>
@@ -750,7 +748,7 @@
               <w:rPr>
                 <w:webHidden/>
               </w:rPr>
-              <w:instrText xml:space="preserve"> PAGEREF _Toc201669830 \h </w:instrText>
+              <w:instrText xml:space="preserve"> PAGEREF _Toc201672937 \h </w:instrText>
             </w:r>
             <w:r>
               <w:rPr>
@@ -771,6 +769,155 @@
             </w:r>
             <w:r>
               <w:rPr>
+                <w:webHidden/>
+              </w:rPr>
+              <w:fldChar w:fldCharType="end"/>
+            </w:r>
+          </w:hyperlink>
+        </w:p>
+        <w:p>
+          <w:pPr>
+            <w:pStyle w:val="TM3"/>
+            <w:tabs>
+              <w:tab w:val="right" w:pos="9055"/>
+            </w:tabs>
+            <w:rPr>
+              <w:rFonts w:asciiTheme="minorHAnsi" w:hAnsiTheme="minorHAnsi"/>
+              <w:noProof/>
+              <w:kern w:val="2"/>
+              <w:sz w:val="24"/>
+              <w:szCs w:val="24"/>
+              <w:lang w:val="fr-CH" w:eastAsia="fr-CH"/>
+              <w14:ligatures w14:val="standardContextual"/>
+            </w:rPr>
+          </w:pPr>
+          <w:hyperlink w:anchor="_Toc201672938" w:history="1">
+            <w:r>
+              <w:rPr>
+                <w:rStyle w:val="Lienhypertexte"/>
+                <w:noProof/>
+                <w:lang w:val="fr-CH"/>
+              </w:rPr>
+              <w:t>Bilel Hofer</w:t>
+            </w:r>
+            <w:r>
+              <w:rPr>
+                <w:noProof/>
+                <w:webHidden/>
+              </w:rPr>
+              <w:tab/>
+            </w:r>
+            <w:r>
+              <w:rPr>
+                <w:noProof/>
+                <w:webHidden/>
+              </w:rPr>
+              <w:fldChar w:fldCharType="begin"/>
+            </w:r>
+            <w:r>
+              <w:rPr>
+                <w:noProof/>
+                <w:webHidden/>
+              </w:rPr>
+              <w:instrText xml:space="preserve"> PAGEREF _Toc201672938 \h </w:instrText>
+            </w:r>
+            <w:r>
+              <w:rPr>
+                <w:noProof/>
+                <w:webHidden/>
+              </w:rPr>
+            </w:r>
+            <w:r>
+              <w:rPr>
+                <w:noProof/>
+                <w:webHidden/>
+              </w:rPr>
+              <w:fldChar w:fldCharType="separate"/>
+            </w:r>
+            <w:r>
+              <w:rPr>
+                <w:noProof/>
+                <w:webHidden/>
+              </w:rPr>
+              <w:t>3</w:t>
+            </w:r>
+            <w:r>
+              <w:rPr>
+                <w:noProof/>
+                <w:webHidden/>
+              </w:rPr>
+              <w:fldChar w:fldCharType="end"/>
+            </w:r>
+          </w:hyperlink>
+        </w:p>
+        <w:p>
+          <w:pPr>
+            <w:pStyle w:val="TM3"/>
+            <w:tabs>
+              <w:tab w:val="right" w:pos="9055"/>
+            </w:tabs>
+            <w:rPr>
+              <w:rFonts w:asciiTheme="minorHAnsi" w:hAnsiTheme="minorHAnsi"/>
+              <w:noProof/>
+              <w:kern w:val="2"/>
+              <w:sz w:val="24"/>
+              <w:szCs w:val="24"/>
+              <w:lang w:val="fr-CH" w:eastAsia="fr-CH"/>
+              <w14:ligatures w14:val="standardContextual"/>
+            </w:rPr>
+          </w:pPr>
+          <w:hyperlink w:anchor="_Toc201672939" w:history="1">
+            <w:r>
+              <w:rPr>
+                <w:rStyle w:val="Lienhypertexte"/>
+                <w:noProof/>
+              </w:rPr>
+              <w:t>Lucas Domon</w:t>
+            </w:r>
+            <w:r>
+              <w:rPr>
+                <w:noProof/>
+                <w:webHidden/>
+              </w:rPr>
+              <w:tab/>
+            </w:r>
+            <w:r>
+              <w:rPr>
+                <w:noProof/>
+                <w:webHidden/>
+              </w:rPr>
+              <w:fldChar w:fldCharType="begin"/>
+            </w:r>
+            <w:r>
+              <w:rPr>
+                <w:noProof/>
+                <w:webHidden/>
+              </w:rPr>
+              <w:instrText xml:space="preserve"> PAGEREF _Toc201672939 \h </w:instrText>
+            </w:r>
+            <w:r>
+              <w:rPr>
+                <w:noProof/>
+                <w:webHidden/>
+              </w:rPr>
+            </w:r>
+            <w:r>
+              <w:rPr>
+                <w:noProof/>
+                <w:webHidden/>
+              </w:rPr>
+              <w:fldChar w:fldCharType="separate"/>
+            </w:r>
+            <w:r>
+              <w:rPr>
+                <w:noProof/>
+                <w:webHidden/>
+              </w:rPr>
+              <w:t>3</w:t>
+            </w:r>
+            <w:r>
+              <w:rPr>
+                <w:noProof/>
                 <w:webHidden/>
               </w:rPr>
               <w:fldChar w:fldCharType="end"/>
@@ -789,12 +936,12 @@
               <w14:ligatures w14:val="standardContextual"/>
             </w:rPr>
           </w:pPr>
-          <w:hyperlink w:anchor="_Toc201669831" w:history="1">
+          <w:hyperlink w:anchor="_Toc201672940" w:history="1">
             <w:r>
               <w:rPr>
                 <w:rStyle w:val="Lienhypertexte"/>
               </w:rPr>
-              <w:t>Planification</w:t>
+              <w:t>Description du projet</w:t>
             </w:r>
             <w:r>
               <w:rPr>
@@ -812,7 +959,7 @@
               <w:rPr>
                 <w:webHidden/>
               </w:rPr>
-              <w:instrText xml:space="preserve"> PAGEREF _Toc201669831 \h </w:instrText>
+              <w:instrText xml:space="preserve"> PAGEREF _Toc201672940 \h </w:instrText>
             </w:r>
             <w:r>
               <w:rPr>
@@ -851,11 +998,73 @@
               <w14:ligatures w14:val="standardContextual"/>
             </w:rPr>
           </w:pPr>
-          <w:hyperlink w:anchor="_Toc201669832" w:history="1">
+          <w:hyperlink w:anchor="_Toc201672941" w:history="1">
             <w:r>
               <w:rPr>
                 <w:rStyle w:val="Lienhypertexte"/>
               </w:rPr>
+              <w:t>Planification</w:t>
+            </w:r>
+            <w:r>
+              <w:rPr>
+                <w:webHidden/>
+              </w:rPr>
+              <w:tab/>
+            </w:r>
+            <w:r>
+              <w:rPr>
+                <w:webHidden/>
+              </w:rPr>
+              <w:fldChar w:fldCharType="begin"/>
+            </w:r>
+            <w:r>
+              <w:rPr>
+                <w:webHidden/>
+              </w:rPr>
+              <w:instrText xml:space="preserve"> PAGEREF _Toc201672941 \h </w:instrText>
+            </w:r>
+            <w:r>
+              <w:rPr>
+                <w:webHidden/>
+              </w:rPr>
+            </w:r>
+            <w:r>
+              <w:rPr>
+                <w:webHidden/>
+              </w:rPr>
+              <w:fldChar w:fldCharType="separate"/>
+            </w:r>
+            <w:r>
+              <w:rPr>
+                <w:webHidden/>
+              </w:rPr>
+              <w:t>4</w:t>
+            </w:r>
+            <w:r>
+              <w:rPr>
+                <w:webHidden/>
+              </w:rPr>
+              <w:fldChar w:fldCharType="end"/>
+            </w:r>
+          </w:hyperlink>
+        </w:p>
+        <w:p>
+          <w:pPr>
+            <w:pStyle w:val="TM2"/>
+            <w:rPr>
+              <w:rFonts w:asciiTheme="minorHAnsi" w:hAnsiTheme="minorHAnsi"/>
+              <w:kern w:val="2"/>
+              <w:sz w:val="24"/>
+              <w:szCs w:val="24"/>
+              <w:lang w:eastAsia="fr-CH"/>
+              <w14:ligatures w14:val="standardContextual"/>
+            </w:rPr>
+          </w:pPr>
+          <w:hyperlink w:anchor="_Toc201672942" w:history="1">
+            <w:r>
+              <w:rPr>
+                <w:rStyle w:val="Lienhypertexte"/>
+              </w:rPr>
               <w:t>Travaux rendus</w:t>
             </w:r>
             <w:r>
@@ -874,7 +1083,7 @@
               <w:rPr>
                 <w:webHidden/>
               </w:rPr>
-              <w:instrText xml:space="preserve"> PAGEREF _Toc201669832 \h </w:instrText>
+              <w:instrText xml:space="preserve"> PAGEREF _Toc201672942 \h </w:instrText>
             </w:r>
             <w:r>
               <w:rPr>
@@ -891,7 +1100,7 @@
               <w:rPr>
                 <w:webHidden/>
               </w:rPr>
-              <w:t>3</w:t>
+              <w:t>4</w:t>
             </w:r>
             <w:r>
               <w:rPr>
@@ -920,12 +1129,11 @@
               <w14:ligatures w14:val="standardContextual"/>
             </w:rPr>
           </w:pPr>
-          <w:hyperlink w:anchor="_Toc201669833" w:history="1">
+          <w:hyperlink w:anchor="_Toc201672943" w:history="1">
             <w:r>
               <w:rPr>
                 <w:rStyle w:val="Lienhypertexte"/>
                 <w:noProof/>
-                <w:highlight w:val="lightGray"/>
               </w:rPr>
               <w:t>1.</w:t>
             </w:r>
@@ -947,9 +1155,8 @@
               <w:rPr>
                 <w:rStyle w:val="Lienhypertexte"/>
                 <w:noProof/>
-                <w:highlight w:val="lightGray"/>
-              </w:rPr>
-              <w:t>Description</w:t>
+              </w:rPr>
+              <w:t>Répartition du travail</w:t>
             </w:r>
             <w:r>
               <w:rPr>
@@ -970,7 +1177,7 @@
                 <w:noProof/>
                 <w:webHidden/>
               </w:rPr>
-              <w:instrText xml:space="preserve"> PAGEREF _Toc201669833 \h </w:instrText>
+              <w:instrText xml:space="preserve"> PAGEREF _Toc201672943 \h </w:instrText>
             </w:r>
             <w:r>
               <w:rPr>
@@ -990,11 +1197,175 @@
                 <w:noProof/>
                 <w:webHidden/>
               </w:rPr>
-              <w:t>4</w:t>
-            </w:r>
-            <w:r>
-              <w:rPr>
-                <w:noProof/>
+              <w:t>5</w:t>
+            </w:r>
+            <w:r>
+              <w:rPr>
+                <w:noProof/>
+                <w:webHidden/>
+              </w:rPr>
+              <w:fldChar w:fldCharType="end"/>
+            </w:r>
+          </w:hyperlink>
+        </w:p>
+        <w:p>
+          <w:pPr>
+            <w:pStyle w:val="TM2"/>
+            <w:tabs>
+              <w:tab w:val="left" w:pos="880"/>
+            </w:tabs>
+            <w:rPr>
+              <w:rFonts w:asciiTheme="minorHAnsi" w:hAnsiTheme="minorHAnsi"/>
+              <w:kern w:val="2"/>
+              <w:sz w:val="24"/>
+              <w:szCs w:val="24"/>
+              <w:lang w:eastAsia="fr-CH"/>
+              <w14:ligatures w14:val="standardContextual"/>
+            </w:rPr>
+          </w:pPr>
+          <w:hyperlink w:anchor="_Toc201672944" w:history="1">
+            <w:r>
+              <w:rPr>
+                <w:rStyle w:val="Lienhypertexte"/>
+              </w:rPr>
+              <w:t>1.2</w:t>
+            </w:r>
+            <w:r>
+              <w:rPr>
+                <w:rFonts w:asciiTheme="minorHAnsi" w:hAnsiTheme="minorHAnsi"/>
+                <w:kern w:val="2"/>
+                <w:sz w:val="24"/>
+                <w:szCs w:val="24"/>
+                <w:lang w:eastAsia="fr-CH"/>
+                <w14:ligatures w14:val="standardContextual"/>
+              </w:rPr>
+              <w:tab/>
+            </w:r>
+            <w:r>
+              <w:rPr>
+                <w:rStyle w:val="Lienhypertexte"/>
+              </w:rPr>
+              <w:t>Bilel Hofer</w:t>
+            </w:r>
+            <w:r>
+              <w:rPr>
+                <w:webHidden/>
+              </w:rPr>
+              <w:tab/>
+            </w:r>
+            <w:r>
+              <w:rPr>
+                <w:webHidden/>
+              </w:rPr>
+              <w:fldChar w:fldCharType="begin"/>
+            </w:r>
+            <w:r>
+              <w:rPr>
+                <w:webHidden/>
+              </w:rPr>
+              <w:instrText xml:space="preserve"> PAGEREF _Toc201672944 \h </w:instrText>
+            </w:r>
+            <w:r>
+              <w:rPr>
+                <w:webHidden/>
+              </w:rPr>
+            </w:r>
+            <w:r>
+              <w:rPr>
+                <w:webHidden/>
+              </w:rPr>
+              <w:fldChar w:fldCharType="separate"/>
+            </w:r>
+            <w:r>
+              <w:rPr>
+                <w:webHidden/>
+              </w:rPr>
+              <w:t>5</w:t>
+            </w:r>
+            <w:r>
+              <w:rPr>
+                <w:webHidden/>
+              </w:rPr>
+              <w:fldChar w:fldCharType="end"/>
+            </w:r>
+          </w:hyperlink>
+        </w:p>
+        <w:p>
+          <w:pPr>
+            <w:pStyle w:val="TM2"/>
+            <w:tabs>
+              <w:tab w:val="left" w:pos="880"/>
+            </w:tabs>
+            <w:rPr>
+              <w:rFonts w:asciiTheme="minorHAnsi" w:hAnsiTheme="minorHAnsi"/>
+              <w:kern w:val="2"/>
+              <w:sz w:val="24"/>
+              <w:szCs w:val="24"/>
+              <w:lang w:eastAsia="fr-CH"/>
+              <w14:ligatures w14:val="standardContextual"/>
+            </w:rPr>
+          </w:pPr>
+          <w:hyperlink w:anchor="_Toc201672945" w:history="1">
+            <w:r>
+              <w:rPr>
+                <w:rStyle w:val="Lienhypertexte"/>
+              </w:rPr>
+              <w:t>1.3</w:t>
+            </w:r>
+            <w:r>
+              <w:rPr>
+                <w:rFonts w:asciiTheme="minorHAnsi" w:hAnsiTheme="minorHAnsi"/>
+                <w:kern w:val="2"/>
+                <w:sz w:val="24"/>
+                <w:szCs w:val="24"/>
+                <w:lang w:eastAsia="fr-CH"/>
+                <w14:ligatures w14:val="standardContextual"/>
+              </w:rPr>
+              <w:tab/>
+            </w:r>
+            <w:r>
+              <w:rPr>
+                <w:rStyle w:val="Lienhypertexte"/>
+              </w:rPr>
+              <w:t>Lucas Domon</w:t>
+            </w:r>
+            <w:r>
+              <w:rPr>
+                <w:webHidden/>
+              </w:rPr>
+              <w:tab/>
+            </w:r>
+            <w:r>
+              <w:rPr>
+                <w:webHidden/>
+              </w:rPr>
+              <w:fldChar w:fldCharType="begin"/>
+            </w:r>
+            <w:r>
+              <w:rPr>
+                <w:webHidden/>
+              </w:rPr>
+              <w:instrText xml:space="preserve"> PAGEREF _Toc201672945 \h </w:instrText>
+            </w:r>
+            <w:r>
+              <w:rPr>
+                <w:webHidden/>
+              </w:rPr>
+            </w:r>
+            <w:r>
+              <w:rPr>
+                <w:webHidden/>
+              </w:rPr>
+              <w:fldChar w:fldCharType="separate"/>
+            </w:r>
+            <w:r>
+              <w:rPr>
+                <w:webHidden/>
+              </w:rPr>
+              <w:t>5</w:t>
+            </w:r>
+            <w:r>
+              <w:rPr>
                 <w:webHidden/>
               </w:rPr>
               <w:fldChar w:fldCharType="end"/>
@@ -1020,7 +1391,7 @@
               <w14:ligatures w14:val="standardContextual"/>
             </w:rPr>
           </w:pPr>
-          <w:hyperlink w:anchor="_Toc201669834" w:history="1">
+          <w:hyperlink w:anchor="_Toc201672946" w:history="1">
             <w:r>
               <w:rPr>
                 <w:rStyle w:val="Lienhypertexte"/>
@@ -1047,7 +1418,7 @@
                 <w:rStyle w:val="Lienhypertexte"/>
                 <w:noProof/>
               </w:rPr>
-              <w:t>Visuelle</w:t>
+              <w:t>Définition</w:t>
             </w:r>
             <w:r>
               <w:rPr>
@@ -1068,7 +1439,7 @@
                 <w:noProof/>
                 <w:webHidden/>
               </w:rPr>
-              <w:instrText xml:space="preserve"> PAGEREF _Toc201669834 \h </w:instrText>
+              <w:instrText xml:space="preserve"> PAGEREF _Toc201672946 \h </w:instrText>
             </w:r>
             <w:r>
               <w:rPr>
@@ -1088,11 +1459,257 @@
                 <w:noProof/>
                 <w:webHidden/>
               </w:rPr>
-              <w:t>5</w:t>
-            </w:r>
-            <w:r>
-              <w:rPr>
-                <w:noProof/>
+              <w:t>6</w:t>
+            </w:r>
+            <w:r>
+              <w:rPr>
+                <w:noProof/>
+                <w:webHidden/>
+              </w:rPr>
+              <w:fldChar w:fldCharType="end"/>
+            </w:r>
+          </w:hyperlink>
+        </w:p>
+        <w:p>
+          <w:pPr>
+            <w:pStyle w:val="TM2"/>
+            <w:tabs>
+              <w:tab w:val="left" w:pos="880"/>
+            </w:tabs>
+            <w:rPr>
+              <w:rFonts w:asciiTheme="minorHAnsi" w:hAnsiTheme="minorHAnsi"/>
+              <w:kern w:val="2"/>
+              <w:sz w:val="24"/>
+              <w:szCs w:val="24"/>
+              <w:lang w:eastAsia="fr-CH"/>
+              <w14:ligatures w14:val="standardContextual"/>
+            </w:rPr>
+          </w:pPr>
+          <w:hyperlink w:anchor="_Toc201672947" w:history="1">
+            <w:r>
+              <w:rPr>
+                <w:rStyle w:val="Lienhypertexte"/>
+              </w:rPr>
+              <w:t>2.2</w:t>
+            </w:r>
+            <w:r>
+              <w:rPr>
+                <w:rFonts w:asciiTheme="minorHAnsi" w:hAnsiTheme="minorHAnsi"/>
+                <w:kern w:val="2"/>
+                <w:sz w:val="24"/>
+                <w:szCs w:val="24"/>
+                <w:lang w:eastAsia="fr-CH"/>
+                <w14:ligatures w14:val="standardContextual"/>
+              </w:rPr>
+              <w:tab/>
+            </w:r>
+            <w:r>
+              <w:rPr>
+                <w:rStyle w:val="Lienhypertexte"/>
+              </w:rPr>
+              <w:t>Lots</w:t>
+            </w:r>
+            <w:r>
+              <w:rPr>
+                <w:webHidden/>
+              </w:rPr>
+              <w:tab/>
+            </w:r>
+            <w:r>
+              <w:rPr>
+                <w:webHidden/>
+              </w:rPr>
+              <w:fldChar w:fldCharType="begin"/>
+            </w:r>
+            <w:r>
+              <w:rPr>
+                <w:webHidden/>
+              </w:rPr>
+              <w:instrText xml:space="preserve"> PAGEREF _Toc201672947 \h </w:instrText>
+            </w:r>
+            <w:r>
+              <w:rPr>
+                <w:webHidden/>
+              </w:rPr>
+            </w:r>
+            <w:r>
+              <w:rPr>
+                <w:webHidden/>
+              </w:rPr>
+              <w:fldChar w:fldCharType="separate"/>
+            </w:r>
+            <w:r>
+              <w:rPr>
+                <w:webHidden/>
+              </w:rPr>
+              <w:t>6</w:t>
+            </w:r>
+            <w:r>
+              <w:rPr>
+                <w:webHidden/>
+              </w:rPr>
+              <w:fldChar w:fldCharType="end"/>
+            </w:r>
+          </w:hyperlink>
+        </w:p>
+        <w:p>
+          <w:pPr>
+            <w:pStyle w:val="TM2"/>
+            <w:tabs>
+              <w:tab w:val="left" w:pos="880"/>
+            </w:tabs>
+            <w:rPr>
+              <w:rFonts w:asciiTheme="minorHAnsi" w:hAnsiTheme="minorHAnsi"/>
+              <w:kern w:val="2"/>
+              <w:sz w:val="24"/>
+              <w:szCs w:val="24"/>
+              <w:lang w:eastAsia="fr-CH"/>
+              <w14:ligatures w14:val="standardContextual"/>
+            </w:rPr>
+          </w:pPr>
+          <w:hyperlink w:anchor="_Toc201672948" w:history="1">
+            <w:r>
+              <w:rPr>
+                <w:rStyle w:val="Lienhypertexte"/>
+              </w:rPr>
+              <w:t>2.3</w:t>
+            </w:r>
+            <w:r>
+              <w:rPr>
+                <w:rFonts w:asciiTheme="minorHAnsi" w:hAnsiTheme="minorHAnsi"/>
+                <w:kern w:val="2"/>
+                <w:sz w:val="24"/>
+                <w:szCs w:val="24"/>
+                <w:lang w:eastAsia="fr-CH"/>
+                <w14:ligatures w14:val="standardContextual"/>
+              </w:rPr>
+              <w:tab/>
+            </w:r>
+            <w:r>
+              <w:rPr>
+                <w:rStyle w:val="Lienhypertexte"/>
+              </w:rPr>
+              <w:t>Recettes</w:t>
+            </w:r>
+            <w:r>
+              <w:rPr>
+                <w:webHidden/>
+              </w:rPr>
+              <w:tab/>
+            </w:r>
+            <w:r>
+              <w:rPr>
+                <w:webHidden/>
+              </w:rPr>
+              <w:fldChar w:fldCharType="begin"/>
+            </w:r>
+            <w:r>
+              <w:rPr>
+                <w:webHidden/>
+              </w:rPr>
+              <w:instrText xml:space="preserve"> PAGEREF _Toc201672948 \h </w:instrText>
+            </w:r>
+            <w:r>
+              <w:rPr>
+                <w:webHidden/>
+              </w:rPr>
+            </w:r>
+            <w:r>
+              <w:rPr>
+                <w:webHidden/>
+              </w:rPr>
+              <w:fldChar w:fldCharType="separate"/>
+            </w:r>
+            <w:r>
+              <w:rPr>
+                <w:webHidden/>
+              </w:rPr>
+              <w:t>6</w:t>
+            </w:r>
+            <w:r>
+              <w:rPr>
+                <w:webHidden/>
+              </w:rPr>
+              <w:fldChar w:fldCharType="end"/>
+            </w:r>
+          </w:hyperlink>
+        </w:p>
+        <w:p>
+          <w:pPr>
+            <w:pStyle w:val="TM2"/>
+            <w:tabs>
+              <w:tab w:val="left" w:pos="880"/>
+            </w:tabs>
+            <w:rPr>
+              <w:rFonts w:asciiTheme="minorHAnsi" w:hAnsiTheme="minorHAnsi"/>
+              <w:kern w:val="2"/>
+              <w:sz w:val="24"/>
+              <w:szCs w:val="24"/>
+              <w:lang w:eastAsia="fr-CH"/>
+              <w14:ligatures w14:val="standardContextual"/>
+            </w:rPr>
+          </w:pPr>
+          <w:hyperlink w:anchor="_Toc201672949" w:history="1">
+            <w:r>
+              <w:rPr>
+                <w:rStyle w:val="Lienhypertexte"/>
+              </w:rPr>
+              <w:t>2.4</w:t>
+            </w:r>
+            <w:r>
+              <w:rPr>
+                <w:rFonts w:asciiTheme="minorHAnsi" w:hAnsiTheme="minorHAnsi"/>
+                <w:kern w:val="2"/>
+                <w:sz w:val="24"/>
+                <w:szCs w:val="24"/>
+                <w:lang w:eastAsia="fr-CH"/>
+                <w14:ligatures w14:val="standardContextual"/>
+              </w:rPr>
+              <w:tab/>
+            </w:r>
+            <w:r>
+              <w:rPr>
+                <w:rStyle w:val="Lienhypertexte"/>
+              </w:rPr>
+              <w:t>Opérations</w:t>
+            </w:r>
+            <w:r>
+              <w:rPr>
+                <w:webHidden/>
+              </w:rPr>
+              <w:tab/>
+            </w:r>
+            <w:r>
+              <w:rPr>
+                <w:webHidden/>
+              </w:rPr>
+              <w:fldChar w:fldCharType="begin"/>
+            </w:r>
+            <w:r>
+              <w:rPr>
+                <w:webHidden/>
+              </w:rPr>
+              <w:instrText xml:space="preserve"> PAGEREF _Toc201672949 \h </w:instrText>
+            </w:r>
+            <w:r>
+              <w:rPr>
+                <w:webHidden/>
+              </w:rPr>
+            </w:r>
+            <w:r>
+              <w:rPr>
+                <w:webHidden/>
+              </w:rPr>
+              <w:fldChar w:fldCharType="separate"/>
+            </w:r>
+            <w:r>
+              <w:rPr>
+                <w:webHidden/>
+              </w:rPr>
+              <w:t>6</w:t>
+            </w:r>
+            <w:r>
+              <w:rPr>
                 <w:webHidden/>
               </w:rPr>
               <w:fldChar w:fldCharType="end"/>
@@ -1118,7 +1735,7 @@
               <w14:ligatures w14:val="standardContextual"/>
             </w:rPr>
           </w:pPr>
-          <w:hyperlink w:anchor="_Toc201669835" w:history="1">
+          <w:hyperlink w:anchor="_Toc201672950" w:history="1">
             <w:r>
               <w:rPr>
                 <w:rStyle w:val="Lienhypertexte"/>
@@ -1145,6 +1762,104 @@
                 <w:rStyle w:val="Lienhypertexte"/>
                 <w:noProof/>
               </w:rPr>
+              <w:t>Visuelle</w:t>
+            </w:r>
+            <w:r>
+              <w:rPr>
+                <w:noProof/>
+                <w:webHidden/>
+              </w:rPr>
+              <w:tab/>
+            </w:r>
+            <w:r>
+              <w:rPr>
+                <w:noProof/>
+                <w:webHidden/>
+              </w:rPr>
+              <w:fldChar w:fldCharType="begin"/>
+            </w:r>
+            <w:r>
+              <w:rPr>
+                <w:noProof/>
+                <w:webHidden/>
+              </w:rPr>
+              <w:instrText xml:space="preserve"> PAGEREF _Toc201672950 \h </w:instrText>
+            </w:r>
+            <w:r>
+              <w:rPr>
+                <w:noProof/>
+                <w:webHidden/>
+              </w:rPr>
+            </w:r>
+            <w:r>
+              <w:rPr>
+                <w:noProof/>
+                <w:webHidden/>
+              </w:rPr>
+              <w:fldChar w:fldCharType="separate"/>
+            </w:r>
+            <w:r>
+              <w:rPr>
+                <w:noProof/>
+                <w:webHidden/>
+              </w:rPr>
+              <w:t>7</w:t>
+            </w:r>
+            <w:r>
+              <w:rPr>
+                <w:noProof/>
+                <w:webHidden/>
+              </w:rPr>
+              <w:fldChar w:fldCharType="end"/>
+            </w:r>
+          </w:hyperlink>
+        </w:p>
+        <w:p>
+          <w:pPr>
+            <w:pStyle w:val="TM1"/>
+            <w:tabs>
+              <w:tab w:val="left" w:pos="880"/>
+              <w:tab w:val="right" w:pos="9055"/>
+            </w:tabs>
+            <w:rPr>
+              <w:rFonts w:asciiTheme="minorHAnsi" w:hAnsiTheme="minorHAnsi"/>
+              <w:b w:val="0"/>
+              <w:bCs w:val="0"/>
+              <w:noProof/>
+              <w:kern w:val="2"/>
+              <w:sz w:val="24"/>
+              <w:szCs w:val="24"/>
+              <w:lang w:val="fr-CH" w:eastAsia="fr-CH"/>
+              <w14:ligatures w14:val="standardContextual"/>
+            </w:rPr>
+          </w:pPr>
+          <w:hyperlink w:anchor="_Toc201672951" w:history="1">
+            <w:r>
+              <w:rPr>
+                <w:rStyle w:val="Lienhypertexte"/>
+                <w:noProof/>
+              </w:rPr>
+              <w:t>4.</w:t>
+            </w:r>
+            <w:r>
+              <w:rPr>
+                <w:rFonts w:asciiTheme="minorHAnsi" w:hAnsiTheme="minorHAnsi"/>
+                <w:b w:val="0"/>
+                <w:bCs w:val="0"/>
+                <w:noProof/>
+                <w:kern w:val="2"/>
+                <w:sz w:val="24"/>
+                <w:szCs w:val="24"/>
+                <w:lang w:val="fr-CH" w:eastAsia="fr-CH"/>
+                <w14:ligatures w14:val="standardContextual"/>
+              </w:rPr>
+              <w:tab/>
+            </w:r>
+            <w:r>
+              <w:rPr>
+                <w:rStyle w:val="Lienhypertexte"/>
+                <w:noProof/>
+              </w:rPr>
               <w:t>Planification</w:t>
             </w:r>
             <w:r>
@@ -1166,7 +1881,7 @@
                 <w:noProof/>
                 <w:webHidden/>
               </w:rPr>
-              <w:instrText xml:space="preserve"> PAGEREF _Toc201669835 \h </w:instrText>
+              <w:instrText xml:space="preserve"> PAGEREF _Toc201672951 \h </w:instrText>
             </w:r>
             <w:r>
               <w:rPr>
@@ -1186,7 +1901,7 @@
                 <w:noProof/>
                 <w:webHidden/>
               </w:rPr>
-              <w:t>6</w:t>
+              <w:t>8</w:t>
             </w:r>
             <w:r>
               <w:rPr>
@@ -1215,7 +1930,7 @@
               <w14:ligatures w14:val="standardContextual"/>
             </w:rPr>
           </w:pPr>
-          <w:hyperlink w:anchor="_Toc201669836" w:history="1">
+          <w:hyperlink w:anchor="_Toc201672952" w:history="1">
             <w:r>
               <w:rPr>
                 <w:rStyle w:val="Lienhypertexte"/>
@@ -1242,7 +1957,7 @@
                 <w:noProof/>
                 <w:webHidden/>
               </w:rPr>
-              <w:instrText xml:space="preserve"> PAGEREF _Toc201669836 \h </w:instrText>
+              <w:instrText xml:space="preserve"> PAGEREF _Toc201672952 \h </w:instrText>
             </w:r>
             <w:r>
               <w:rPr>
@@ -1262,7 +1977,7 @@
                 <w:noProof/>
                 <w:webHidden/>
               </w:rPr>
-              <w:t>7</w:t>
+              <w:t>9</w:t>
             </w:r>
             <w:r>
               <w:rPr>
@@ -1285,7 +2000,7 @@
               <w14:ligatures w14:val="standardContextual"/>
             </w:rPr>
           </w:pPr>
-          <w:hyperlink w:anchor="_Toc201669837" w:history="1">
+          <w:hyperlink w:anchor="_Toc201672953" w:history="1">
             <w:r>
               <w:rPr>
                 <w:rStyle w:val="Lienhypertexte"/>
@@ -1308,7 +2023,7 @@
               <w:rPr>
                 <w:webHidden/>
               </w:rPr>
-              <w:instrText xml:space="preserve"> PAGEREF _Toc201669837 \h </w:instrText>
+              <w:instrText xml:space="preserve"> PAGEREF _Toc201672953 \h </w:instrText>
             </w:r>
             <w:r>
               <w:rPr>
@@ -1325,7 +2040,7 @@
               <w:rPr>
                 <w:webHidden/>
               </w:rPr>
-              <w:t>7</w:t>
+              <w:t>9</w:t>
             </w:r>
             <w:r>
               <w:rPr>
@@ -1350,12 +2065,12 @@
               <w14:ligatures w14:val="standardContextual"/>
             </w:rPr>
           </w:pPr>
-          <w:hyperlink w:anchor="_Toc201669838" w:history="1">
+          <w:hyperlink w:anchor="_Toc201672954" w:history="1">
             <w:r>
               <w:rPr>
                 <w:rStyle w:val="Lienhypertexte"/>
               </w:rPr>
-              <w:t>3.2</w:t>
+              <w:t>4.2</w:t>
             </w:r>
             <w:r>
               <w:rPr>
@@ -1390,7 +2105,7 @@
               <w:rPr>
                 <w:webHidden/>
               </w:rPr>
-              <w:instrText xml:space="preserve"> PAGEREF _Toc201669838 \h </w:instrText>
+              <w:instrText xml:space="preserve"> PAGEREF _Toc201672954 \h </w:instrText>
             </w:r>
             <w:r>
               <w:rPr>
@@ -1407,7 +2122,7 @@
               <w:rPr>
                 <w:webHidden/>
               </w:rPr>
-              <w:t>7</w:t>
+              <w:t>9</w:t>
             </w:r>
             <w:r>
               <w:rPr>
@@ -1435,7 +2150,7 @@
               <w14:ligatures w14:val="standardContextual"/>
             </w:rPr>
           </w:pPr>
-          <w:hyperlink w:anchor="_Toc201669839" w:history="1">
+          <w:hyperlink w:anchor="_Toc201672955" w:history="1">
             <w:r>
               <w:rPr>
                 <w:rStyle w:val="Lienhypertexte"/>
@@ -1462,7 +2177,7 @@
                 <w:noProof/>
                 <w:webHidden/>
               </w:rPr>
-              <w:instrText xml:space="preserve"> PAGEREF _Toc201669839 \h </w:instrText>
+              <w:instrText xml:space="preserve"> PAGEREF _Toc201672955 \h </w:instrText>
             </w:r>
             <w:r>
               <w:rPr>
@@ -1482,7 +2197,7 @@
                 <w:noProof/>
                 <w:webHidden/>
               </w:rPr>
-              <w:t>8</w:t>
+              <w:t>10</w:t>
             </w:r>
             <w:r>
               <w:rPr>
@@ -1511,7 +2226,7 @@
               <w14:ligatures w14:val="standardContextual"/>
             </w:rPr>
           </w:pPr>
-          <w:hyperlink w:anchor="_Toc201669840" w:history="1">
+          <w:hyperlink w:anchor="_Toc201672956" w:history="1">
             <w:r>
               <w:rPr>
                 <w:rStyle w:val="Lienhypertexte"/>
@@ -1538,7 +2253,7 @@
                 <w:noProof/>
                 <w:webHidden/>
               </w:rPr>
-              <w:instrText xml:space="preserve"> PAGEREF _Toc201669840 \h </w:instrText>
+              <w:instrText xml:space="preserve"> PAGEREF _Toc201672956 \h </w:instrText>
             </w:r>
             <w:r>
               <w:rPr>
@@ -1558,7 +2273,7 @@
                 <w:noProof/>
                 <w:webHidden/>
               </w:rPr>
-              <w:t>8</w:t>
+              <w:t>10</w:t>
             </w:r>
             <w:r>
               <w:rPr>
@@ -1587,7 +2302,7 @@
               <w14:ligatures w14:val="standardContextual"/>
             </w:rPr>
           </w:pPr>
-          <w:hyperlink w:anchor="_Toc201669841" w:history="1">
+          <w:hyperlink w:anchor="_Toc201672957" w:history="1">
             <w:r>
               <w:rPr>
                 <w:rStyle w:val="Lienhypertexte"/>
@@ -1614,7 +2329,7 @@
                 <w:noProof/>
                 <w:webHidden/>
               </w:rPr>
-              <w:instrText xml:space="preserve"> PAGEREF _Toc201669841 \h </w:instrText>
+              <w:instrText xml:space="preserve"> PAGEREF _Toc201672957 \h </w:instrText>
             </w:r>
             <w:r>
               <w:rPr>
@@ -1634,7 +2349,7 @@
                 <w:noProof/>
                 <w:webHidden/>
               </w:rPr>
-              <w:t>9</w:t>
+              <w:t>11</w:t>
             </w:r>
             <w:r>
               <w:rPr>
@@ -1657,7 +2372,7 @@
               <w14:ligatures w14:val="standardContextual"/>
             </w:rPr>
           </w:pPr>
-          <w:hyperlink w:anchor="_Toc201669842" w:history="1">
+          <w:hyperlink w:anchor="_Toc201672958" w:history="1">
             <w:r>
               <w:rPr>
                 <w:rStyle w:val="Lienhypertexte"/>
@@ -1680,7 +2395,7 @@
               <w:rPr>
                 <w:webHidden/>
               </w:rPr>
-              <w:instrText xml:space="preserve"> PAGEREF _Toc201669842 \h </w:instrText>
+              <w:instrText xml:space="preserve"> PAGEREF _Toc201672958 \h </w:instrText>
             </w:r>
             <w:r>
               <w:rPr>
@@ -1697,7 +2412,7 @@
               <w:rPr>
                 <w:webHidden/>
               </w:rPr>
-              <w:t>9</w:t>
+              <w:t>11</w:t>
             </w:r>
             <w:r>
               <w:rPr>
@@ -1719,7 +2434,7 @@
               <w14:ligatures w14:val="standardContextual"/>
             </w:rPr>
           </w:pPr>
-          <w:hyperlink w:anchor="_Toc201669843" w:history="1">
+          <w:hyperlink w:anchor="_Toc201672959" w:history="1">
             <w:r>
               <w:rPr>
                 <w:rStyle w:val="Lienhypertexte"/>
@@ -1742,7 +2457,7 @@
               <w:rPr>
                 <w:webHidden/>
               </w:rPr>
-              <w:instrText xml:space="preserve"> PAGEREF _Toc201669843 \h </w:instrText>
+              <w:instrText xml:space="preserve"> PAGEREF _Toc201672959 \h </w:instrText>
             </w:r>
             <w:r>
               <w:rPr>
@@ -1759,94 +2474,10 @@
               <w:rPr>
                 <w:webHidden/>
               </w:rPr>
-              <w:t>9</w:t>
-            </w:r>
-            <w:r>
-              <w:rPr>
-                <w:webHidden/>
-              </w:rPr>
-              <w:fldChar w:fldCharType="end"/>
-            </w:r>
-          </w:hyperlink>
-        </w:p>
-        <w:p>
-          <w:pPr>
-            <w:pStyle w:val="TM1"/>
-            <w:tabs>
-              <w:tab w:val="right" w:pos="9055"/>
-            </w:tabs>
-            <w:rPr>
-              <w:rFonts w:asciiTheme="minorHAnsi" w:hAnsiTheme="minorHAnsi"/>
-              <w:b w:val="0"/>
-              <w:bCs w:val="0"/>
-              <w:noProof/>
-              <w:kern w:val="2"/>
-              <w:sz w:val="24"/>
-              <w:szCs w:val="24"/>
-              <w:lang w:val="fr-CH" w:eastAsia="fr-CH"/>
-              <w14:ligatures w14:val="standardContextual"/>
-            </w:rPr>
-          </w:pPr>
-          <w:hyperlink w:anchor="_Toc201669844" w:history="1">
-            <w:r>
-              <w:rPr>
-                <w:rStyle w:val="Lienhypertexte"/>
-                <w:noProof/>
-              </w:rPr>
-              <w:t>Source</w:t>
-            </w:r>
-            <w:r>
-              <w:rPr>
-                <w:rStyle w:val="Lienhypertexte"/>
-                <w:noProof/>
-                <w:lang w:val="fr-CH"/>
-              </w:rPr>
-              <w:t xml:space="preserve"> et annexes</w:t>
-            </w:r>
-            <w:r>
-              <w:rPr>
-                <w:noProof/>
-                <w:webHidden/>
-              </w:rPr>
-              <w:tab/>
-            </w:r>
-            <w:r>
-              <w:rPr>
-                <w:noProof/>
-                <w:webHidden/>
-              </w:rPr>
-              <w:fldChar w:fldCharType="begin"/>
-            </w:r>
-            <w:r>
-              <w:rPr>
-                <w:noProof/>
-                <w:webHidden/>
-              </w:rPr>
-              <w:instrText xml:space="preserve"> PAGEREF _Toc201669844 \h </w:instrText>
-            </w:r>
-            <w:r>
-              <w:rPr>
-                <w:noProof/>
-                <w:webHidden/>
-              </w:rPr>
-            </w:r>
-            <w:r>
-              <w:rPr>
-                <w:noProof/>
-                <w:webHidden/>
-              </w:rPr>
-              <w:fldChar w:fldCharType="separate"/>
-            </w:r>
-            <w:r>
-              <w:rPr>
-                <w:noProof/>
-                <w:webHidden/>
-              </w:rPr>
-              <w:t>10</w:t>
-            </w:r>
-            <w:r>
-              <w:rPr>
-                <w:noProof/>
+              <w:t>11</w:t>
+            </w:r>
+            <w:r>
+              <w:rPr>
                 <w:webHidden/>
               </w:rPr>
               <w:fldChar w:fldCharType="end"/>
@@ -1867,8 +2498,8 @@
         </w:p>
       </w:sdtContent>
     </w:sdt>
-    <w:bookmarkStart w:id="4" w:name="_Toc180594045" w:displacedByCustomXml="prev"/>
-    <w:bookmarkStart w:id="5" w:name="_Toc180593949" w:displacedByCustomXml="prev"/>
+    <w:bookmarkStart w:id="4" w:name="_Toc180593949" w:displacedByCustomXml="prev"/>
+    <w:bookmarkStart w:id="5" w:name="_Toc180594045" w:displacedByCustomXml="prev"/>
     <w:p>
       <w:pPr>
         <w:ind w:left="0"/>
@@ -1887,115 +2518,40 @@
       <w:pPr>
         <w:pStyle w:val="Titre1"/>
       </w:pPr>
-      <w:bookmarkStart w:id="6" w:name="_Toc201669828"/>
+      <w:bookmarkStart w:id="6" w:name="_Toc201672935"/>
       <w:r>
         <w:lastRenderedPageBreak/>
         <w:t>Préface</w:t>
       </w:r>
       <w:bookmarkEnd w:id="6"/>
-      <w:r>
-        <w:t xml:space="preserve"> </w:t>
-      </w:r>
-    </w:p>
-    <w:p>
-      <w:r>
-        <w:t>Je m’appelle Lucas Domon</w:t>
-      </w:r>
-      <w:r>
-        <w:t>,</w:t>
-      </w:r>
-      <w:r>
-        <w:t xml:space="preserve"> </w:t>
-      </w:r>
-      <w:r>
-        <w:t xml:space="preserve">j’ai 21 ans </w:t>
-      </w:r>
-      <w:r>
-        <w:t>et</w:t>
-      </w:r>
-      <w:r>
-        <w:t xml:space="preserve"> j’habite à Alle</w:t>
-      </w:r>
-      <w:r>
-        <w:t>.</w:t>
-      </w:r>
-      <w:r>
-        <w:t xml:space="preserve"> </w:t>
-      </w:r>
-      <w:r>
-        <w:t>J</w:t>
-      </w:r>
-      <w:r>
-        <w:t xml:space="preserve">’ai </w:t>
-      </w:r>
-      <w:r>
-        <w:t>commencé</w:t>
-      </w:r>
-      <w:r>
-        <w:t xml:space="preserve"> </w:t>
-      </w:r>
-      <w:r>
-        <w:t>ma formation professionnelle</w:t>
-      </w:r>
-      <w:r>
-        <w:t xml:space="preserve"> par un apprentissage </w:t>
-      </w:r>
-      <w:r>
-        <w:t xml:space="preserve">de </w:t>
-      </w:r>
-      <w:r>
-        <w:t>polymécanicien en</w:t>
-      </w:r>
-      <w:r>
-        <w:t xml:space="preserve"> août 2019 dans l’entreprise Sphinx Tools à Porrentruy. </w:t>
-      </w:r>
-      <w:r>
-        <w:t>Pour donner suite à</w:t>
-      </w:r>
-      <w:r>
-        <w:t xml:space="preserve"> ça j’ai continué </w:t>
-      </w:r>
-      <w:r>
-        <w:t xml:space="preserve">à </w:t>
-      </w:r>
-      <w:r>
-        <w:t>travailler</w:t>
-      </w:r>
-      <w:r>
-        <w:t xml:space="preserve"> dans cette entreprise jusqu’à mon service militaire obligatoire. </w:t>
-      </w:r>
-      <w:r>
-        <w:t>J</w:t>
-      </w:r>
-      <w:r>
-        <w:t xml:space="preserve">e suis actuellement en première année </w:t>
-      </w:r>
-      <w:r>
-        <w:t xml:space="preserve">d’école supérieur dans la </w:t>
-      </w:r>
-      <w:r>
-        <w:t>filière</w:t>
-      </w:r>
-      <w:r>
-        <w:t xml:space="preserve"> système industriel</w:t>
-      </w:r>
-      <w:r>
-        <w:t xml:space="preserve"> à plein temps.</w:t>
-      </w:r>
-    </w:p>
-    <w:p>
-      <w:r>
-        <w:t xml:space="preserve">Je m’appelle Bilel Hofer, j’ai 23 ans. Après avoir obtenu mon CFC d’informaticien, j’ai décidé de poursuivre mes études en informatique au sein d’une école supérieure. Je suis cette formation à un taux de 50 </w:t>
-      </w:r>
-      <w:r>
-        <w:t>%.</w:t>
+    </w:p>
+    <w:p>
+      <w:r>
+        <w:t xml:space="preserve">Ce rapport </w:t>
+      </w:r>
+      <w:r>
+        <w:t>explique la réalisation, la répartition du travail et les difficulté</w:t>
+      </w:r>
+      <w:r>
+        <w:t xml:space="preserve">s rencontrées dans le projet du module 3. </w:t>
+      </w:r>
+    </w:p>
+    <w:p>
+      <w:r>
+        <w:t xml:space="preserve">Le projet de module 3 </w:t>
+      </w:r>
+      <w:r>
+        <w:t xml:space="preserve">consiste à réaliser un programme Windows Forms sur Visual Studio </w:t>
+      </w:r>
+      <w:r>
+        <w:t>pour faire fonctionner une station avec des informations d’une base de données sur MySQL.</w:t>
       </w:r>
     </w:p>
     <w:p>
       <w:pPr>
         <w:pStyle w:val="Titre1"/>
       </w:pPr>
-      <w:bookmarkStart w:id="7" w:name="_Toc201669829"/>
+      <w:bookmarkStart w:id="7" w:name="_Toc201672936"/>
       <w:r>
         <w:t>Introduction</w:t>
       </w:r>
@@ -2005,18 +2561,68 @@
     </w:p>
     <w:p>
       <w:pPr>
+        <w:pStyle w:val="Titre2"/>
+        <w:ind w:left="0"/>
+      </w:pPr>
+      <w:bookmarkStart w:id="8" w:name="_Toc201672937"/>
+      <w:r>
+        <w:t>Présentation personnelle</w:t>
+      </w:r>
+      <w:bookmarkEnd w:id="8"/>
+    </w:p>
+    <w:p>
+      <w:pPr>
+        <w:pStyle w:val="Titre3"/>
+        <w:rPr>
+          <w:lang w:val="fr-CH"/>
+        </w:rPr>
+      </w:pPr>
+      <w:bookmarkStart w:id="9" w:name="_Toc201672938"/>
+      <w:r>
+        <w:rPr>
+          <w:lang w:val="fr-CH"/>
+        </w:rPr>
+        <w:t>Bilel Hofer</w:t>
+      </w:r>
+      <w:bookmarkEnd w:id="9"/>
+    </w:p>
+    <w:p>
+      <w:r>
+        <w:t xml:space="preserve">Je m’appelle Bilel Hofer, j’ai 23 ans. Après avoir obtenu mon CFC d’informaticien, j’ai décidé de poursuivre mes études en informatique au sein d’une école supérieure. Je suis cette formation à un taux de 50 </w:t>
+      </w:r>
+      <w:r>
+        <w:t>%.</w:t>
+      </w:r>
+    </w:p>
+    <w:p>
+      <w:pPr>
+        <w:pStyle w:val="Titre3"/>
+      </w:pPr>
+      <w:bookmarkStart w:id="10" w:name="_Toc201672939"/>
+      <w:r>
+        <w:t>Lucas Domon</w:t>
+      </w:r>
+      <w:bookmarkEnd w:id="10"/>
+    </w:p>
+    <w:p>
+      <w:r>
+        <w:t>Je m’appelle Lucas Domon, j’ai 21 ans et j’habite à Alle. J’ai commencé ma formation professionnelle par un apprentissage de polymécanicien en août 2019 dans l’entreprise Sphinx Tools à Porrentruy. Pour donner suite à ça j’ai continué à travailler dans cette entreprise jusqu’à mon service militaire obligatoire. Je suis actuellement en première année d’école supérieur dans la filière système industriel à plein temps.</w:t>
+      </w:r>
+    </w:p>
+    <w:p>
+      <w:pPr>
         <w:rPr>
           <w:rStyle w:val="Titre2Car"/>
         </w:rPr>
       </w:pPr>
-      <w:bookmarkStart w:id="8" w:name="_Toc201669830"/>
+      <w:bookmarkStart w:id="11" w:name="_Toc201672940"/>
       <w:r>
         <w:rPr>
           <w:rStyle w:val="Titre2Car"/>
         </w:rPr>
         <w:t>Description du projet</w:t>
       </w:r>
-      <w:bookmarkEnd w:id="8"/>
+      <w:bookmarkEnd w:id="11"/>
     </w:p>
     <w:p>
       <w:r>
@@ -2054,238 +2660,35 @@
       </w:r>
       <w:r>
         <w:t xml:space="preserve"> afin de faire fonctionner la station mise à notre disposition. Cette station est principalement constituée d’un moteur, de deux vérins pneumatiques, d’une balise lumineuse, de nombreux capteurs et d’une commande qui contient plusieurs boutons de fonctionnement.</w:t>
-      </w:r>
-    </w:p>
-    <w:p>
-      <w:pPr>
-        <w:rPr>
-          <w:rStyle w:val="Titre2Car"/>
-        </w:rPr>
-      </w:pPr>
-      <w:bookmarkStart w:id="9" w:name="_Toc201669831"/>
-      <w:r>
-        <w:rPr>
-          <w:rStyle w:val="Titre2Car"/>
-        </w:rPr>
-        <w:t>Planification</w:t>
-      </w:r>
-      <w:bookmarkEnd w:id="9"/>
-    </w:p>
-    <w:p>
-      <w:pPr>
-        <w:rPr>
-          <w:rFonts w:eastAsiaTheme="majorEastAsia"/>
-          <w:lang w:val="fr-CH"/>
-        </w:rPr>
-      </w:pPr>
-      <w:r>
-        <w:rPr>
-          <w:rFonts w:eastAsiaTheme="majorEastAsia"/>
-          <w:lang w:val="fr-CH"/>
-        </w:rPr>
-        <w:t xml:space="preserve">Lors de la séance client du </w:t>
-      </w:r>
-      <w:r>
-        <w:rPr>
-          <w:rFonts w:eastAsiaTheme="majorEastAsia"/>
-          <w:lang w:val="fr-CH"/>
-        </w:rPr>
-        <w:t>24</w:t>
-      </w:r>
-      <w:r>
-        <w:rPr>
-          <w:rFonts w:eastAsiaTheme="majorEastAsia"/>
-          <w:lang w:val="fr-CH"/>
-        </w:rPr>
-        <w:t xml:space="preserve"> </w:t>
-      </w:r>
-      <w:r>
-        <w:rPr>
-          <w:rFonts w:eastAsiaTheme="majorEastAsia"/>
-          <w:lang w:val="fr-CH"/>
-        </w:rPr>
-        <w:t>mars</w:t>
-      </w:r>
-      <w:r>
-        <w:rPr>
-          <w:rFonts w:eastAsiaTheme="majorEastAsia"/>
-          <w:lang w:val="fr-CH"/>
-        </w:rPr>
-        <w:t xml:space="preserve"> 202</w:t>
-      </w:r>
-      <w:r>
-        <w:rPr>
-          <w:rFonts w:eastAsiaTheme="majorEastAsia"/>
-          <w:lang w:val="fr-CH"/>
-        </w:rPr>
-        <w:t>5</w:t>
-      </w:r>
-      <w:r>
-        <w:rPr>
-          <w:rFonts w:eastAsiaTheme="majorEastAsia"/>
-          <w:lang w:val="fr-CH"/>
-        </w:rPr>
-        <w:t xml:space="preserve">, nous avons planifié, avec M. </w:t>
-      </w:r>
-      <w:r>
-        <w:rPr>
-          <w:rFonts w:eastAsiaTheme="majorEastAsia"/>
-          <w:lang w:val="fr-CH"/>
-        </w:rPr>
-        <w:t xml:space="preserve">Dominique </w:t>
-      </w:r>
-      <w:proofErr w:type="spellStart"/>
-      <w:r>
-        <w:rPr>
-          <w:rFonts w:eastAsiaTheme="majorEastAsia"/>
-          <w:lang w:val="fr-CH"/>
-        </w:rPr>
-        <w:t>Mo</w:t>
-      </w:r>
-      <w:r>
-        <w:rPr>
-          <w:rFonts w:eastAsiaTheme="majorEastAsia"/>
-          <w:lang w:val="fr-CH"/>
-        </w:rPr>
-        <w:t>ntavon</w:t>
-      </w:r>
-      <w:proofErr w:type="spellEnd"/>
-      <w:r>
-        <w:rPr>
-          <w:rFonts w:eastAsiaTheme="majorEastAsia"/>
-          <w:lang w:val="fr-CH"/>
-        </w:rPr>
-        <w:t>, les différents jalons à atteindre :</w:t>
-      </w:r>
-    </w:p>
-    <w:p>
-      <w:pPr>
-        <w:rPr>
-          <w:rFonts w:eastAsiaTheme="majorEastAsia"/>
-          <w:lang w:val="fr-CH"/>
-        </w:rPr>
-      </w:pPr>
-      <w:r>
-        <w:rPr>
-          <w:rFonts w:eastAsiaTheme="majorEastAsia"/>
-          <w:lang w:val="fr-CH"/>
-        </w:rPr>
-        <w:t xml:space="preserve">Lundi 31.03.2025 : Remise du MCD </w:t>
-      </w:r>
-      <w:r>
-        <w:rPr>
-          <w:rFonts w:eastAsiaTheme="majorEastAsia"/>
-          <w:lang w:val="fr-CH"/>
-        </w:rPr>
-        <w:t>de la BDD</w:t>
-      </w:r>
-    </w:p>
-    <w:p>
-      <w:pPr>
-        <w:rPr>
-          <w:rFonts w:eastAsiaTheme="majorEastAsia"/>
-          <w:lang w:val="fr-CH"/>
-        </w:rPr>
-      </w:pPr>
-      <w:r>
-        <w:rPr>
-          <w:rFonts w:eastAsiaTheme="majorEastAsia"/>
-          <w:lang w:val="fr-CH"/>
-        </w:rPr>
-        <w:t xml:space="preserve">Mardi 08.04.2025 : Remise du cahier des charges </w:t>
-      </w:r>
-    </w:p>
-    <w:p>
-      <w:pPr>
-        <w:rPr>
-          <w:rFonts w:eastAsiaTheme="majorEastAsia"/>
-          <w:lang w:val="fr-CH"/>
-        </w:rPr>
-      </w:pPr>
-      <w:r>
-        <w:rPr>
-          <w:rFonts w:eastAsiaTheme="majorEastAsia"/>
-          <w:lang w:val="fr-CH"/>
-        </w:rPr>
-        <w:t xml:space="preserve">Lundi 16.06.2025 : Présentation de la défense </w:t>
-      </w:r>
-    </w:p>
-    <w:p>
-      <w:pPr>
-        <w:rPr>
-          <w:rFonts w:eastAsiaTheme="majorEastAsia"/>
-          <w:lang w:val="fr-CH"/>
-        </w:rPr>
-      </w:pPr>
-      <w:r>
-        <w:rPr>
-          <w:rFonts w:eastAsiaTheme="majorEastAsia"/>
-          <w:lang w:val="fr-CH"/>
-        </w:rPr>
-        <w:t xml:space="preserve">Mardi 24.06.2025 : Remise des documents du projet </w:t>
-      </w:r>
-    </w:p>
-    <w:p>
-      <w:pPr>
-        <w:rPr>
-          <w:rFonts w:eastAsiaTheme="majorEastAsia"/>
-          <w:lang w:val="fr-CH"/>
-        </w:rPr>
-      </w:pPr>
-      <w:r>
-        <w:rPr>
-          <w:rFonts w:eastAsiaTheme="majorEastAsia"/>
-          <w:lang w:val="fr-CH"/>
-        </w:rPr>
-        <w:t xml:space="preserve">Ces jalons </w:t>
-      </w:r>
-      <w:r>
-        <w:rPr>
-          <w:rFonts w:eastAsiaTheme="majorEastAsia"/>
-          <w:lang w:val="fr-CH"/>
-        </w:rPr>
-        <w:t xml:space="preserve">nous </w:t>
-      </w:r>
-      <w:r>
-        <w:rPr>
-          <w:rFonts w:eastAsiaTheme="majorEastAsia"/>
-          <w:lang w:val="fr-CH"/>
-        </w:rPr>
-        <w:t xml:space="preserve">ont permis de maintenir un rythme régulier dans l’avancée de </w:t>
-      </w:r>
-      <w:r>
-        <w:rPr>
-          <w:rFonts w:eastAsiaTheme="majorEastAsia"/>
-          <w:lang w:val="fr-CH"/>
-        </w:rPr>
-        <w:t>notre</w:t>
-      </w:r>
-      <w:r>
-        <w:rPr>
-          <w:rFonts w:eastAsiaTheme="majorEastAsia"/>
-          <w:lang w:val="fr-CH"/>
-        </w:rPr>
-        <w:t xml:space="preserve"> projet. Ils ont également servi de repères, après chaque correction, pour apporter des modifications au </w:t>
-      </w:r>
-      <w:r>
-        <w:rPr>
-          <w:rFonts w:eastAsiaTheme="majorEastAsia"/>
-          <w:lang w:val="fr-CH"/>
-        </w:rPr>
-        <w:t>code</w:t>
-      </w:r>
-      <w:r>
-        <w:rPr>
-          <w:rFonts w:eastAsiaTheme="majorEastAsia"/>
-          <w:lang w:val="fr-CH"/>
-        </w:rPr>
-        <w:t>.</w:t>
       </w:r>
     </w:p>
     <w:p>
       <w:pPr>
         <w:ind w:left="0"/>
         <w:jc w:val="left"/>
+      </w:pPr>
+      <w:r>
+        <w:br w:type="page"/>
+      </w:r>
+    </w:p>
+    <w:p>
+      <w:pPr>
+        <w:rPr>
+          <w:rStyle w:val="Titre2Car"/>
+        </w:rPr>
+      </w:pPr>
+      <w:bookmarkStart w:id="12" w:name="_Toc201672941"/>
+      <w:r>
+        <w:rPr>
+          <w:rStyle w:val="Titre2Car"/>
+        </w:rPr>
+        <w:lastRenderedPageBreak/>
+        <w:t>Planification</w:t>
+      </w:r>
+      <w:bookmarkEnd w:id="12"/>
+    </w:p>
+    <w:p>
+      <w:pPr>
         <w:rPr>
           <w:rFonts w:eastAsiaTheme="majorEastAsia"/>
           <w:lang w:val="fr-CH"/>
@@ -2296,23 +2699,224 @@
           <w:rFonts w:eastAsiaTheme="majorEastAsia"/>
           <w:lang w:val="fr-CH"/>
         </w:rPr>
-        <w:br w:type="page"/>
-      </w:r>
-    </w:p>
-    <w:p>
-      <w:pPr>
+        <w:t xml:space="preserve">Lors de la séance client du </w:t>
+      </w:r>
+      <w:r>
+        <w:rPr>
+          <w:rFonts w:eastAsiaTheme="majorEastAsia"/>
+          <w:lang w:val="fr-CH"/>
+        </w:rPr>
+        <w:t>24</w:t>
+      </w:r>
+      <w:r>
+        <w:rPr>
+          <w:rFonts w:eastAsiaTheme="majorEastAsia"/>
+          <w:lang w:val="fr-CH"/>
+        </w:rPr>
+        <w:t xml:space="preserve"> </w:t>
+      </w:r>
+      <w:r>
+        <w:rPr>
+          <w:rFonts w:eastAsiaTheme="majorEastAsia"/>
+          <w:lang w:val="fr-CH"/>
+        </w:rPr>
+        <w:t>mars</w:t>
+      </w:r>
+      <w:r>
+        <w:rPr>
+          <w:rFonts w:eastAsiaTheme="majorEastAsia"/>
+          <w:lang w:val="fr-CH"/>
+        </w:rPr>
+        <w:t xml:space="preserve"> 202</w:t>
+      </w:r>
+      <w:r>
+        <w:rPr>
+          <w:rFonts w:eastAsiaTheme="majorEastAsia"/>
+          <w:lang w:val="fr-CH"/>
+        </w:rPr>
+        <w:t>5</w:t>
+      </w:r>
+      <w:r>
+        <w:rPr>
+          <w:rFonts w:eastAsiaTheme="majorEastAsia"/>
+          <w:lang w:val="fr-CH"/>
+        </w:rPr>
+        <w:t xml:space="preserve">, nous avons planifié, avec M. </w:t>
+      </w:r>
+      <w:r>
+        <w:rPr>
+          <w:rFonts w:eastAsiaTheme="majorEastAsia"/>
+          <w:lang w:val="fr-CH"/>
+        </w:rPr>
+        <w:t xml:space="preserve">Dominique </w:t>
+      </w:r>
+      <w:proofErr w:type="spellStart"/>
+      <w:r>
+        <w:rPr>
+          <w:rFonts w:eastAsiaTheme="majorEastAsia"/>
+          <w:lang w:val="fr-CH"/>
+        </w:rPr>
+        <w:t>Mo</w:t>
+      </w:r>
+      <w:r>
+        <w:rPr>
+          <w:rFonts w:eastAsiaTheme="majorEastAsia"/>
+          <w:lang w:val="fr-CH"/>
+        </w:rPr>
+        <w:t>ntavon</w:t>
+      </w:r>
+      <w:proofErr w:type="spellEnd"/>
+      <w:r>
+        <w:rPr>
+          <w:rFonts w:eastAsiaTheme="majorEastAsia"/>
+          <w:lang w:val="fr-CH"/>
+        </w:rPr>
+        <w:t>, les différents jalons à atteindre :</w:t>
+      </w:r>
+    </w:p>
+    <w:p>
+      <w:pPr>
+        <w:rPr>
+          <w:rFonts w:eastAsiaTheme="majorEastAsia"/>
+          <w:lang w:val="fr-CH"/>
+        </w:rPr>
+      </w:pPr>
+      <w:r>
+        <w:rPr>
+          <w:rFonts w:eastAsiaTheme="majorEastAsia"/>
+          <w:lang w:val="fr-CH"/>
+        </w:rPr>
+        <w:t xml:space="preserve">Lundi 31.03.2025 : Remise du MCD </w:t>
+      </w:r>
+      <w:r>
+        <w:rPr>
+          <w:rFonts w:eastAsiaTheme="majorEastAsia"/>
+          <w:lang w:val="fr-CH"/>
+        </w:rPr>
+        <w:t>de la BDD</w:t>
+      </w:r>
+    </w:p>
+    <w:p>
+      <w:pPr>
+        <w:rPr>
+          <w:rFonts w:eastAsiaTheme="majorEastAsia"/>
+          <w:lang w:val="fr-CH"/>
+        </w:rPr>
+      </w:pPr>
+      <w:r>
+        <w:rPr>
+          <w:rFonts w:eastAsiaTheme="majorEastAsia"/>
+          <w:lang w:val="fr-CH"/>
+        </w:rPr>
+        <w:t xml:space="preserve">Mardi 08.04.2025 : Remise du cahier des charges </w:t>
+      </w:r>
+    </w:p>
+    <w:p>
+      <w:pPr>
+        <w:rPr>
+          <w:rFonts w:eastAsiaTheme="majorEastAsia"/>
+          <w:lang w:val="fr-CH"/>
+        </w:rPr>
+      </w:pPr>
+      <w:r>
+        <w:rPr>
+          <w:rFonts w:eastAsiaTheme="majorEastAsia"/>
+          <w:lang w:val="fr-CH"/>
+        </w:rPr>
+        <w:t xml:space="preserve">Lundi 16.06.2025 : Présentation de la défense </w:t>
+      </w:r>
+    </w:p>
+    <w:p>
+      <w:pPr>
+        <w:rPr>
+          <w:rFonts w:eastAsiaTheme="majorEastAsia"/>
+          <w:lang w:val="fr-CH"/>
+        </w:rPr>
+      </w:pPr>
+      <w:r>
+        <w:rPr>
+          <w:rFonts w:eastAsiaTheme="majorEastAsia"/>
+          <w:lang w:val="fr-CH"/>
+        </w:rPr>
+        <w:t xml:space="preserve">Mardi 24.06.2025 : Remise des documents du projet </w:t>
+      </w:r>
+    </w:p>
+    <w:p>
+      <w:pPr>
+        <w:rPr>
+          <w:rFonts w:eastAsiaTheme="majorEastAsia"/>
+          <w:lang w:val="fr-CH"/>
+        </w:rPr>
+      </w:pPr>
+      <w:r>
+        <w:rPr>
+          <w:rFonts w:eastAsiaTheme="majorEastAsia"/>
+          <w:lang w:val="fr-CH"/>
+        </w:rPr>
+        <w:t xml:space="preserve">Ces jalons </w:t>
+      </w:r>
+      <w:r>
+        <w:rPr>
+          <w:rFonts w:eastAsiaTheme="majorEastAsia"/>
+          <w:lang w:val="fr-CH"/>
+        </w:rPr>
+        <w:t xml:space="preserve">nous </w:t>
+      </w:r>
+      <w:r>
+        <w:rPr>
+          <w:rFonts w:eastAsiaTheme="majorEastAsia"/>
+          <w:lang w:val="fr-CH"/>
+        </w:rPr>
+        <w:t xml:space="preserve">ont permis de maintenir un rythme régulier dans l’avancée de </w:t>
+      </w:r>
+      <w:r>
+        <w:rPr>
+          <w:rFonts w:eastAsiaTheme="majorEastAsia"/>
+          <w:lang w:val="fr-CH"/>
+        </w:rPr>
+        <w:t>notre</w:t>
+      </w:r>
+      <w:r>
+        <w:rPr>
+          <w:rFonts w:eastAsiaTheme="majorEastAsia"/>
+          <w:lang w:val="fr-CH"/>
+        </w:rPr>
+        <w:t xml:space="preserve"> projet. Ils ont également servi de repères, après chaque correction, pour apporter des modifications au </w:t>
+      </w:r>
+      <w:r>
+        <w:rPr>
+          <w:rFonts w:eastAsiaTheme="majorEastAsia"/>
+          <w:lang w:val="fr-CH"/>
+        </w:rPr>
+        <w:t>code</w:t>
+      </w:r>
+      <w:r>
+        <w:rPr>
+          <w:rFonts w:eastAsiaTheme="majorEastAsia"/>
+          <w:lang w:val="fr-CH"/>
+        </w:rPr>
+        <w:t>.</w:t>
+      </w:r>
+    </w:p>
+    <w:p>
+      <w:pPr>
+        <w:ind w:left="0" w:firstLine="363"/>
+        <w:jc w:val="left"/>
         <w:rPr>
           <w:rStyle w:val="Titre2Car"/>
-        </w:rPr>
-      </w:pPr>
-      <w:bookmarkStart w:id="10" w:name="_Toc201669832"/>
+          <w:rFonts w:ascii="Arial" w:hAnsi="Arial" w:cstheme="minorBidi"/>
+          <w:sz w:val="24"/>
+          <w:szCs w:val="22"/>
+        </w:rPr>
+      </w:pPr>
+      <w:bookmarkStart w:id="13" w:name="_Toc201672942"/>
       <w:r>
         <w:rPr>
           <w:rStyle w:val="Titre2Car"/>
         </w:rPr>
         <w:t>Travaux rendus</w:t>
       </w:r>
-      <w:bookmarkEnd w:id="10"/>
+      <w:bookmarkEnd w:id="13"/>
     </w:p>
     <w:p>
       <w:pPr>
@@ -2385,219 +2989,197 @@
           <w:ilvl w:val="0"/>
           <w:numId w:val="10"/>
         </w:numPr>
-        <w:rPr>
-          <w:highlight w:val="lightGray"/>
-        </w:rPr>
-      </w:pPr>
-      <w:bookmarkStart w:id="11" w:name="_Toc201669833"/>
-      <w:r>
-        <w:rPr>
-          <w:highlight w:val="lightGray"/>
-        </w:rPr>
-        <w:t>Description</w:t>
-      </w:r>
-      <w:bookmarkEnd w:id="11"/>
-    </w:p>
-    <w:p>
-      <w:pPr>
-        <w:rPr>
-          <w:rFonts w:eastAsia="Times New Roman"/>
-          <w:lang w:val="fr-CH" w:eastAsia="fr-CH"/>
-        </w:rPr>
-      </w:pPr>
-      <w:r>
-        <w:rPr>
-          <w:rFonts w:eastAsia="Times New Roman"/>
-          <w:lang w:val="fr-CH" w:eastAsia="fr-CH"/>
-        </w:rPr>
-        <w:t>Pour</w:t>
-      </w:r>
-      <w:r>
-        <w:rPr>
-          <w:rFonts w:eastAsia="Times New Roman"/>
-          <w:lang w:val="fr-CH" w:eastAsia="fr-CH"/>
-        </w:rPr>
-        <w:t xml:space="preserve"> concevoir un programme C# </w:t>
-      </w:r>
-      <w:r>
-        <w:rPr>
-          <w:rFonts w:eastAsia="Times New Roman"/>
-          <w:lang w:val="fr-CH" w:eastAsia="fr-CH"/>
-        </w:rPr>
-        <w:t>sur Visual Studio 2020, il est nécessaire de créer des classes</w:t>
-      </w:r>
-    </w:p>
-    <w:p>
-      <w:pPr>
-        <w:rPr>
-          <w:rFonts w:eastAsia="Times New Roman"/>
-          <w:highlight w:val="lightGray"/>
-          <w:lang w:val="fr-CH" w:eastAsia="fr-CH"/>
-        </w:rPr>
-      </w:pPr>
-      <w:r>
-        <w:rPr>
-          <w:rFonts w:eastAsia="Times New Roman"/>
-          <w:highlight w:val="lightGray"/>
-          <w:lang w:val="fr-CH" w:eastAsia="fr-CH"/>
-        </w:rPr>
-        <w:t xml:space="preserve">Pour concevoir un projet sous </w:t>
-      </w:r>
-      <w:proofErr w:type="spellStart"/>
-      <w:r>
-        <w:rPr>
-          <w:rFonts w:eastAsia="Times New Roman"/>
-          <w:highlight w:val="lightGray"/>
-          <w:lang w:val="fr-CH" w:eastAsia="fr-CH"/>
-        </w:rPr>
-        <w:t>codesys</w:t>
-      </w:r>
-      <w:proofErr w:type="spellEnd"/>
-      <w:r>
-        <w:rPr>
-          <w:rFonts w:eastAsia="Times New Roman"/>
-          <w:highlight w:val="lightGray"/>
-          <w:lang w:val="fr-CH" w:eastAsia="fr-CH"/>
-        </w:rPr>
-        <w:t xml:space="preserve">, il est nécessaire de créer des </w:t>
-      </w:r>
-      <w:proofErr w:type="spellStart"/>
-      <w:r>
-        <w:rPr>
-          <w:rFonts w:eastAsia="Times New Roman"/>
-          <w:highlight w:val="lightGray"/>
-          <w:lang w:val="fr-CH" w:eastAsia="fr-CH"/>
-        </w:rPr>
-        <w:t>POUs</w:t>
-      </w:r>
-      <w:proofErr w:type="spellEnd"/>
-      <w:r>
-        <w:rPr>
-          <w:rFonts w:eastAsia="Times New Roman"/>
-          <w:highlight w:val="lightGray"/>
-          <w:lang w:val="fr-CH" w:eastAsia="fr-CH"/>
-        </w:rPr>
-        <w:t xml:space="preserve">, une visualisation, une liste de variables globales, et d’autres éléments. Je vais expliquer mes différents </w:t>
-      </w:r>
-      <w:proofErr w:type="spellStart"/>
-      <w:r>
-        <w:rPr>
-          <w:rFonts w:eastAsia="Times New Roman"/>
-          <w:highlight w:val="lightGray"/>
-          <w:lang w:val="fr-CH" w:eastAsia="fr-CH"/>
-        </w:rPr>
-        <w:t>POUs</w:t>
-      </w:r>
-      <w:proofErr w:type="spellEnd"/>
-      <w:r>
-        <w:rPr>
-          <w:rFonts w:eastAsia="Times New Roman"/>
-          <w:highlight w:val="lightGray"/>
-          <w:lang w:val="fr-CH" w:eastAsia="fr-CH"/>
-        </w:rPr>
-        <w:t xml:space="preserve"> en détaillant la manière dont je les ai réalisés ainsi que les raisons pour lesquelles j’ai fait ces choix. Ils sont classés dans l’ordre alphabétique dans mon programme. Certains de ces </w:t>
-      </w:r>
-      <w:proofErr w:type="spellStart"/>
-      <w:r>
-        <w:rPr>
-          <w:rFonts w:eastAsia="Times New Roman"/>
-          <w:highlight w:val="lightGray"/>
-          <w:lang w:val="fr-CH" w:eastAsia="fr-CH"/>
-        </w:rPr>
-        <w:t>POUs</w:t>
-      </w:r>
-      <w:proofErr w:type="spellEnd"/>
-      <w:r>
-        <w:rPr>
-          <w:rFonts w:eastAsia="Times New Roman"/>
-          <w:highlight w:val="lightGray"/>
-          <w:lang w:val="fr-CH" w:eastAsia="fr-CH"/>
-        </w:rPr>
-        <w:t xml:space="preserve"> doivent être programmés dans un langage spécifique selon les exigences de la séance client.</w:t>
-      </w:r>
-    </w:p>
-    <w:p>
-      <w:pPr>
-        <w:rPr>
-          <w:rFonts w:eastAsia="Times New Roman"/>
-          <w:highlight w:val="lightGray"/>
-          <w:lang w:val="fr-CH" w:eastAsia="fr-CH"/>
-        </w:rPr>
-      </w:pPr>
-      <w:r>
-        <w:rPr>
-          <w:rFonts w:eastAsia="Times New Roman"/>
-          <w:highlight w:val="lightGray"/>
-          <w:lang w:val="fr-CH" w:eastAsia="fr-CH"/>
-        </w:rPr>
-        <w:t>Programmé en SFC, le POU Cycle comprend mon programme automatique simple, mon mode automatique paramétrable et mon mode automatique recette. Il est structuré en macros pour garantir la clarté et la propreté du code.</w:t>
-      </w:r>
-    </w:p>
-    <w:p>
-      <w:pPr>
-        <w:rPr>
-          <w:rFonts w:eastAsia="Times New Roman"/>
-          <w:highlight w:val="lightGray"/>
-          <w:lang w:val="fr-CH" w:eastAsia="fr-CH"/>
-        </w:rPr>
-      </w:pPr>
-      <w:r>
-        <w:rPr>
-          <w:rFonts w:eastAsia="Times New Roman"/>
-          <w:highlight w:val="lightGray"/>
-          <w:lang w:val="fr-CH" w:eastAsia="fr-CH"/>
-        </w:rPr>
-        <w:t xml:space="preserve">L’étape </w:t>
-      </w:r>
-      <w:proofErr w:type="spellStart"/>
-      <w:r>
-        <w:rPr>
-          <w:rFonts w:eastAsia="Times New Roman"/>
-          <w:highlight w:val="lightGray"/>
-          <w:lang w:val="fr-CH" w:eastAsia="fr-CH"/>
-        </w:rPr>
-        <w:t>ModeAutomatique</w:t>
-      </w:r>
-      <w:proofErr w:type="spellEnd"/>
-      <w:r>
-        <w:rPr>
-          <w:rFonts w:eastAsia="Times New Roman"/>
-          <w:highlight w:val="lightGray"/>
-          <w:lang w:val="fr-CH" w:eastAsia="fr-CH"/>
-        </w:rPr>
-        <w:t xml:space="preserve"> correspond à mon mode automatique simple. Le programme fonctionne ainsi : le moteur tourne dans le sens horaire jusqu’à atteindre la position de 6 heures. Ensuite, il effectue un cycle des vérins que j’ai défini. Une fois le cycle terminé, le moteur revient à la position de </w:t>
-      </w:r>
-      <w:r>
-        <w:rPr>
-          <w:highlight w:val="lightGray"/>
-          <w:lang w:val="fr-CH"/>
-        </w:rPr>
-        <w:t xml:space="preserve">« 12 heure » </w:t>
-      </w:r>
-      <w:r>
-        <w:rPr>
-          <w:rFonts w:eastAsia="Times New Roman"/>
-          <w:highlight w:val="lightGray"/>
-          <w:lang w:val="fr-CH" w:eastAsia="fr-CH"/>
-        </w:rPr>
-        <w:t>et continue son fonctionnement en boucle, jusqu’à ce qu’une demande d’arrêt soit effectuée.</w:t>
-      </w:r>
-    </w:p>
-    <w:p>
-      <w:pPr>
-        <w:rPr>
-          <w:rFonts w:eastAsia="Times New Roman"/>
-          <w:highlight w:val="lightGray"/>
-          <w:lang w:val="fr-CH" w:eastAsia="fr-CH"/>
-        </w:rPr>
-      </w:pPr>
-      <w:r>
-        <w:rPr>
-          <w:rFonts w:eastAsia="Times New Roman"/>
-          <w:highlight w:val="lightGray"/>
-          <w:lang w:val="fr-CH" w:eastAsia="fr-CH"/>
-        </w:rPr>
-        <w:t>Le POU Cycle représente la majorité de ma programmation. Il permet de gérer le mode automatique simple et pas à pas, le mode paramétrable, ainsi que le mode recette. Mon premier POU doit être écrit en SFC. Le mode manuel, quant à lui, doit être réalisé directement dans la gestion des sorties, en utilisant le langage CFC. Pour le reste du programme, le choix du langage est libre.</w:t>
+      </w:pPr>
+      <w:bookmarkStart w:id="14" w:name="_Toc201672943"/>
+      <w:r>
+        <w:lastRenderedPageBreak/>
+        <w:t>Répartition du travail</w:t>
+      </w:r>
+      <w:bookmarkEnd w:id="14"/>
+    </w:p>
+    <w:p>
+      <w:r>
+        <w:t xml:space="preserve">Pour </w:t>
+      </w:r>
+      <w:r>
+        <w:t>une meilleure organisation et des performances optimiser nous avons décidé de nous répartir le travail</w:t>
+      </w:r>
+      <w:r>
+        <w:t xml:space="preserve"> équitablement.</w:t>
+      </w:r>
+    </w:p>
+    <w:p>
+      <w:pPr>
+        <w:pStyle w:val="Titre2"/>
+        <w:numPr>
+          <w:ilvl w:val="1"/>
+          <w:numId w:val="10"/>
+        </w:numPr>
+      </w:pPr>
+      <w:bookmarkStart w:id="15" w:name="_Toc201672944"/>
+      <w:r>
+        <w:t>Bilel Hofer</w:t>
+      </w:r>
+      <w:bookmarkEnd w:id="15"/>
+    </w:p>
+    <w:p>
+      <w:pPr>
+        <w:rPr>
+          <w:lang w:val="fr-CH"/>
+        </w:rPr>
+      </w:pPr>
+      <w:r>
+        <w:rPr>
+          <w:lang w:val="fr-CH"/>
+        </w:rPr>
+        <w:t xml:space="preserve">Etant informaticien de métier je me suis </w:t>
+      </w:r>
+      <w:r>
+        <w:rPr>
+          <w:lang w:val="fr-CH"/>
+        </w:rPr>
+        <w:t xml:space="preserve">occupé de la </w:t>
+      </w:r>
+      <w:r>
+        <w:rPr>
+          <w:lang w:val="fr-CH"/>
+        </w:rPr>
+        <w:t>connexion</w:t>
+      </w:r>
+      <w:r>
+        <w:rPr>
+          <w:lang w:val="fr-CH"/>
+        </w:rPr>
+        <w:t xml:space="preserve"> à la base de </w:t>
+      </w:r>
+      <w:r>
+        <w:rPr>
+          <w:lang w:val="fr-CH"/>
+        </w:rPr>
+        <w:t>données</w:t>
+      </w:r>
+      <w:r>
+        <w:rPr>
+          <w:lang w:val="fr-CH"/>
+        </w:rPr>
+        <w:t xml:space="preserve"> avec notre programme en C#. Je m’occupais d</w:t>
+      </w:r>
+      <w:r>
+        <w:rPr>
+          <w:lang w:val="fr-CH"/>
+        </w:rPr>
+        <w:t xml:space="preserve">e la programmation </w:t>
+      </w:r>
+      <w:r>
+        <w:rPr>
+          <w:lang w:val="fr-CH"/>
+        </w:rPr>
+        <w:t>du code</w:t>
+      </w:r>
+      <w:r>
+        <w:rPr>
+          <w:lang w:val="fr-CH"/>
+        </w:rPr>
+        <w:t xml:space="preserve"> en général </w:t>
+      </w:r>
+      <w:r>
+        <w:rPr>
+          <w:lang w:val="fr-CH"/>
+        </w:rPr>
+        <w:t>et donnait des coup</w:t>
+      </w:r>
+      <w:r>
+        <w:rPr>
+          <w:lang w:val="fr-CH"/>
+        </w:rPr>
+        <w:t>s</w:t>
+      </w:r>
+      <w:r>
+        <w:rPr>
+          <w:lang w:val="fr-CH"/>
+        </w:rPr>
+        <w:t xml:space="preserve"> de main à mon camarade quand il était en difficulté. Pour finir </w:t>
+      </w:r>
+      <w:r>
+        <w:rPr>
+          <w:lang w:val="fr-CH"/>
+        </w:rPr>
+        <w:t xml:space="preserve">j’ai aussi </w:t>
+      </w:r>
+      <w:r>
+        <w:rPr>
+          <w:lang w:val="fr-CH"/>
+        </w:rPr>
+        <w:t>réalisé</w:t>
+      </w:r>
+      <w:r>
+        <w:rPr>
+          <w:lang w:val="fr-CH"/>
+        </w:rPr>
+        <w:t xml:space="preserve"> la documentation technique du module 3.</w:t>
+      </w:r>
+    </w:p>
+    <w:p>
+      <w:pPr>
+        <w:pStyle w:val="Titre2"/>
+        <w:numPr>
+          <w:ilvl w:val="1"/>
+          <w:numId w:val="10"/>
+        </w:numPr>
+      </w:pPr>
+      <w:bookmarkStart w:id="16" w:name="_Toc201672945"/>
+      <w:r>
+        <w:t>Lucas Domon</w:t>
+      </w:r>
+      <w:bookmarkEnd w:id="16"/>
+    </w:p>
+    <w:p>
+      <w:pPr>
+        <w:rPr>
+          <w:lang w:val="fr-CH"/>
+        </w:rPr>
+      </w:pPr>
+      <w:r>
+        <w:rPr>
+          <w:lang w:val="fr-CH"/>
+        </w:rPr>
+        <w:t>Pour ma part j</w:t>
+      </w:r>
+      <w:r>
+        <w:rPr>
+          <w:lang w:val="fr-CH"/>
+        </w:rPr>
+        <w:t xml:space="preserve">’ai assuré la tâche de </w:t>
+      </w:r>
+      <w:r>
+        <w:rPr>
+          <w:lang w:val="fr-CH"/>
+        </w:rPr>
+        <w:t xml:space="preserve">réaliser la partie graphique de notre interface. </w:t>
+      </w:r>
+      <w:r>
+        <w:rPr>
+          <w:lang w:val="fr-CH"/>
+        </w:rPr>
+        <w:t xml:space="preserve">J’ai </w:t>
+      </w:r>
+      <w:r>
+        <w:rPr>
+          <w:lang w:val="fr-CH"/>
+        </w:rPr>
+        <w:t>rédigé</w:t>
+      </w:r>
+      <w:r>
+        <w:rPr>
+          <w:lang w:val="fr-CH"/>
+        </w:rPr>
+        <w:t xml:space="preserve"> la majorité du rapport technique et j’ai </w:t>
+      </w:r>
+      <w:r>
+        <w:rPr>
+          <w:lang w:val="fr-CH"/>
+        </w:rPr>
+        <w:t>créer le support de présentation PowerPoint.</w:t>
       </w:r>
     </w:p>
     <w:p>
@@ -2605,16 +3187,12 @@
         <w:ind w:left="0"/>
         <w:jc w:val="left"/>
         <w:rPr>
-          <w:rFonts w:eastAsia="Times New Roman"/>
-          <w:highlight w:val="lightGray"/>
-          <w:lang w:val="fr-CH" w:eastAsia="fr-CH"/>
-        </w:rPr>
-      </w:pPr>
-      <w:r>
-        <w:rPr>
-          <w:rFonts w:eastAsia="Times New Roman"/>
-          <w:highlight w:val="lightGray"/>
-          <w:lang w:val="fr-CH" w:eastAsia="fr-CH"/>
+          <w:lang w:val="fr-CH"/>
+        </w:rPr>
+      </w:pPr>
+      <w:r>
+        <w:rPr>
+          <w:lang w:val="fr-CH"/>
         </w:rPr>
         <w:br w:type="page"/>
       </w:r>
@@ -2627,12 +3205,436 @@
           <w:numId w:val="10"/>
         </w:numPr>
       </w:pPr>
-      <w:bookmarkStart w:id="12" w:name="_Toc201669834"/>
+      <w:bookmarkStart w:id="17" w:name="_Toc201672946"/>
+      <w:r>
+        <w:lastRenderedPageBreak/>
+        <w:t>Définition</w:t>
+      </w:r>
+      <w:bookmarkEnd w:id="17"/>
+    </w:p>
+    <w:p>
+      <w:pPr>
+        <w:pStyle w:val="Titre2"/>
+        <w:numPr>
+          <w:ilvl w:val="1"/>
+          <w:numId w:val="10"/>
+        </w:numPr>
+      </w:pPr>
+      <w:bookmarkStart w:id="18" w:name="_Toc201672947"/>
+      <w:r>
+        <w:t>Lots</w:t>
+      </w:r>
+      <w:bookmarkEnd w:id="18"/>
+    </w:p>
+    <w:p>
+      <w:pPr>
+        <w:rPr>
+          <w:lang w:val="fr-CH"/>
+        </w:rPr>
+      </w:pPr>
+      <w:r>
+        <w:rPr>
+          <w:lang w:val="fr-CH"/>
+        </w:rPr>
+        <w:t xml:space="preserve">Le lot </w:t>
+      </w:r>
+      <w:r>
+        <w:rPr>
+          <w:lang w:val="fr-CH"/>
+        </w:rPr>
+        <w:t>contient</w:t>
+      </w:r>
+      <w:r>
+        <w:rPr>
+          <w:lang w:val="fr-CH"/>
+        </w:rPr>
+        <w:t xml:space="preserve"> les informations d’une commande de pièces, notamment : </w:t>
+      </w:r>
+    </w:p>
+    <w:p>
+      <w:pPr>
+        <w:pStyle w:val="Paragraphedeliste"/>
+        <w:numPr>
+          <w:ilvl w:val="0"/>
+          <w:numId w:val="13"/>
+        </w:numPr>
+        <w:rPr>
+          <w:lang w:val="fr-CH"/>
+        </w:rPr>
+      </w:pPr>
+      <w:r>
+        <w:rPr>
+          <w:lang w:val="fr-CH"/>
+        </w:rPr>
+        <w:t>Le nom du lot sera unique</w:t>
+      </w:r>
+    </w:p>
+    <w:p>
+      <w:pPr>
+        <w:pStyle w:val="Paragraphedeliste"/>
+        <w:numPr>
+          <w:ilvl w:val="0"/>
+          <w:numId w:val="13"/>
+        </w:numPr>
+        <w:rPr>
+          <w:lang w:val="fr-CH"/>
+        </w:rPr>
+      </w:pPr>
+      <w:r>
+        <w:rPr>
+          <w:lang w:val="fr-CH"/>
+        </w:rPr>
+        <w:t>La quantité de pièces à fabriquer</w:t>
+      </w:r>
+    </w:p>
+    <w:p>
+      <w:pPr>
+        <w:pStyle w:val="Paragraphedeliste"/>
+        <w:numPr>
+          <w:ilvl w:val="0"/>
+          <w:numId w:val="13"/>
+        </w:numPr>
+        <w:rPr>
+          <w:lang w:val="fr-CH"/>
+        </w:rPr>
+      </w:pPr>
+      <w:r>
+        <w:rPr>
+          <w:lang w:val="fr-CH"/>
+        </w:rPr>
+        <w:t>La date et l’heure de création du lot</w:t>
+      </w:r>
+    </w:p>
+    <w:p>
+      <w:pPr>
+        <w:pStyle w:val="Paragraphedeliste"/>
+        <w:numPr>
+          <w:ilvl w:val="0"/>
+          <w:numId w:val="13"/>
+        </w:numPr>
+        <w:rPr>
+          <w:lang w:val="fr-CH"/>
+        </w:rPr>
+      </w:pPr>
+      <w:r>
+        <w:rPr>
+          <w:lang w:val="fr-CH"/>
+        </w:rPr>
+        <w:t>Un état</w:t>
+      </w:r>
+      <w:r>
+        <w:rPr>
+          <w:lang w:val="fr-CH"/>
+        </w:rPr>
+        <w:t> : en attente, en production, en erreur, terminé</w:t>
+      </w:r>
+    </w:p>
+    <w:p>
+      <w:pPr>
+        <w:pStyle w:val="Titre2"/>
+        <w:numPr>
+          <w:ilvl w:val="1"/>
+          <w:numId w:val="10"/>
+        </w:numPr>
+      </w:pPr>
+      <w:bookmarkStart w:id="19" w:name="_Toc201672948"/>
+      <w:r>
+        <w:t>Re</w:t>
+      </w:r>
+      <w:r>
+        <w:t>cettes</w:t>
+      </w:r>
+      <w:bookmarkEnd w:id="19"/>
+    </w:p>
+    <w:p>
+      <w:pPr>
+        <w:rPr>
+          <w:lang w:val="fr-CH"/>
+        </w:rPr>
+      </w:pPr>
+      <w:r>
+        <w:rPr>
+          <w:lang w:val="fr-CH"/>
+        </w:rPr>
+        <w:t xml:space="preserve">La recette est </w:t>
+      </w:r>
+      <w:r>
+        <w:rPr>
+          <w:lang w:val="fr-CH"/>
+        </w:rPr>
+        <w:t>définie</w:t>
+      </w:r>
+      <w:r>
+        <w:rPr>
+          <w:lang w:val="fr-CH"/>
+        </w:rPr>
+        <w:t xml:space="preserve"> par un ensemble d’opérations à effectuer pour réaliser une pièce.</w:t>
+      </w:r>
+    </w:p>
+    <w:p>
+      <w:pPr>
+        <w:pStyle w:val="Paragraphedeliste"/>
+        <w:numPr>
+          <w:ilvl w:val="0"/>
+          <w:numId w:val="14"/>
+        </w:numPr>
+        <w:rPr>
+          <w:lang w:val="fr-CH"/>
+        </w:rPr>
+      </w:pPr>
+      <w:r>
+        <w:rPr>
+          <w:lang w:val="fr-CH"/>
+        </w:rPr>
+        <w:t>Le nom de la recette ou le type de piè</w:t>
+      </w:r>
+      <w:r>
+        <w:rPr>
+          <w:lang w:val="fr-CH"/>
+        </w:rPr>
+        <w:t>c</w:t>
+      </w:r>
+      <w:r>
+        <w:rPr>
+          <w:lang w:val="fr-CH"/>
+        </w:rPr>
+        <w:t>e</w:t>
+      </w:r>
+    </w:p>
+    <w:p>
+      <w:pPr>
+        <w:pStyle w:val="Paragraphedeliste"/>
+        <w:numPr>
+          <w:ilvl w:val="0"/>
+          <w:numId w:val="14"/>
+        </w:numPr>
+        <w:rPr>
+          <w:lang w:val="fr-CH"/>
+        </w:rPr>
+      </w:pPr>
+      <w:r>
+        <w:rPr>
+          <w:lang w:val="fr-CH"/>
+        </w:rPr>
+        <w:t>La dater et l’heure de création de la recette</w:t>
+      </w:r>
+    </w:p>
+    <w:p>
+      <w:pPr>
+        <w:pStyle w:val="Paragraphedeliste"/>
+        <w:numPr>
+          <w:ilvl w:val="0"/>
+          <w:numId w:val="14"/>
+        </w:numPr>
+        <w:rPr>
+          <w:lang w:val="fr-CH"/>
+        </w:rPr>
+      </w:pPr>
+      <w:r>
+        <w:rPr>
+          <w:lang w:val="fr-CH"/>
+        </w:rPr>
+        <w:t xml:space="preserve">Contient </w:t>
+      </w:r>
+      <w:r>
+        <w:rPr>
+          <w:lang w:val="fr-CH"/>
+        </w:rPr>
+        <w:t>1 à 10 opérations</w:t>
+      </w:r>
+    </w:p>
+    <w:p>
+      <w:pPr>
+        <w:pStyle w:val="Titre2"/>
+        <w:numPr>
+          <w:ilvl w:val="1"/>
+          <w:numId w:val="10"/>
+        </w:numPr>
+      </w:pPr>
+      <w:bookmarkStart w:id="20" w:name="_Toc201672949"/>
+      <w:r>
+        <w:t>Opérations</w:t>
+      </w:r>
+      <w:bookmarkEnd w:id="20"/>
+    </w:p>
+    <w:p>
+      <w:pPr>
+        <w:rPr>
+          <w:lang w:val="fr-CH"/>
+        </w:rPr>
+      </w:pPr>
+      <w:r>
+        <w:rPr>
+          <w:lang w:val="fr-CH"/>
+        </w:rPr>
+        <w:t xml:space="preserve">Une opération est </w:t>
+      </w:r>
+      <w:r>
+        <w:rPr>
+          <w:lang w:val="fr-CH"/>
+        </w:rPr>
+        <w:t>définie</w:t>
+      </w:r>
+      <w:r>
+        <w:rPr>
+          <w:lang w:val="fr-CH"/>
+        </w:rPr>
+        <w:t xml:space="preserve"> par :</w:t>
+      </w:r>
+    </w:p>
+    <w:p>
+      <w:pPr>
+        <w:pStyle w:val="Paragraphedeliste"/>
+        <w:numPr>
+          <w:ilvl w:val="0"/>
+          <w:numId w:val="15"/>
+        </w:numPr>
+        <w:rPr>
+          <w:lang w:val="fr-CH"/>
+        </w:rPr>
+      </w:pPr>
+      <w:r>
+        <w:rPr>
+          <w:lang w:val="fr-CH"/>
+        </w:rPr>
+        <w:t>Un</w:t>
+      </w:r>
+      <w:r>
+        <w:rPr>
+          <w:lang w:val="fr-CH"/>
+        </w:rPr>
+        <w:t xml:space="preserve"> nom </w:t>
+      </w:r>
+    </w:p>
+    <w:p>
+      <w:pPr>
+        <w:pStyle w:val="Paragraphedeliste"/>
+        <w:numPr>
+          <w:ilvl w:val="0"/>
+          <w:numId w:val="15"/>
+        </w:numPr>
+        <w:rPr>
+          <w:lang w:val="fr-CH"/>
+        </w:rPr>
+      </w:pPr>
+      <w:r>
+        <w:rPr>
+          <w:lang w:val="fr-CH"/>
+        </w:rPr>
+        <w:t>Une position du moteur</w:t>
+      </w:r>
+    </w:p>
+    <w:p>
+      <w:pPr>
+        <w:pStyle w:val="Paragraphedeliste"/>
+        <w:numPr>
+          <w:ilvl w:val="0"/>
+          <w:numId w:val="15"/>
+        </w:numPr>
+        <w:rPr>
+          <w:lang w:val="fr-CH"/>
+        </w:rPr>
+      </w:pPr>
+      <w:r>
+        <w:rPr>
+          <w:lang w:val="fr-CH"/>
+        </w:rPr>
+        <w:t>Un temps d’attente</w:t>
+      </w:r>
+      <w:r>
+        <w:rPr>
+          <w:lang w:val="fr-CH"/>
+        </w:rPr>
+        <w:t xml:space="preserve"> programmer en seconde</w:t>
+      </w:r>
+    </w:p>
+    <w:p>
+      <w:pPr>
+        <w:pStyle w:val="Paragraphedeliste"/>
+        <w:numPr>
+          <w:ilvl w:val="0"/>
+          <w:numId w:val="15"/>
+        </w:numPr>
+        <w:rPr>
+          <w:lang w:val="fr-CH"/>
+        </w:rPr>
+      </w:pPr>
+      <w:r>
+        <w:rPr>
+          <w:lang w:val="fr-CH"/>
+        </w:rPr>
+        <w:t>Un cycle des vérins</w:t>
+      </w:r>
+    </w:p>
+    <w:p>
+      <w:pPr>
+        <w:pStyle w:val="Paragraphedeliste"/>
+        <w:numPr>
+          <w:ilvl w:val="0"/>
+          <w:numId w:val="15"/>
+        </w:numPr>
+        <w:rPr>
+          <w:lang w:val="fr-CH"/>
+        </w:rPr>
+      </w:pPr>
+      <w:r>
+        <w:rPr>
+          <w:lang w:val="fr-CH"/>
+        </w:rPr>
+        <w:t>Une attente du bouton quittance</w:t>
+      </w:r>
+    </w:p>
+    <w:p>
+      <w:pPr>
+        <w:pStyle w:val="Paragraphedeliste"/>
+        <w:numPr>
+          <w:ilvl w:val="0"/>
+          <w:numId w:val="15"/>
+        </w:numPr>
+        <w:rPr>
+          <w:lang w:val="fr-CH"/>
+        </w:rPr>
+      </w:pPr>
+      <w:r>
+        <w:rPr>
+          <w:lang w:val="fr-CH"/>
+        </w:rPr>
+        <w:t>Le sens de rotation du moteur</w:t>
+      </w:r>
+    </w:p>
+    <w:p>
+      <w:pPr>
+        <w:ind w:left="0"/>
+        <w:jc w:val="left"/>
+        <w:rPr>
+          <w:rFonts w:eastAsia="Times New Roman"/>
+          <w:highlight w:val="lightGray"/>
+          <w:lang w:val="fr-CH" w:eastAsia="fr-CH"/>
+        </w:rPr>
+      </w:pPr>
+      <w:r>
+        <w:rPr>
+          <w:rFonts w:eastAsia="Times New Roman"/>
+          <w:highlight w:val="lightGray"/>
+          <w:lang w:val="fr-CH" w:eastAsia="fr-CH"/>
+        </w:rPr>
+        <w:br w:type="page"/>
+      </w:r>
+    </w:p>
+    <w:p>
+      <w:pPr>
+        <w:pStyle w:val="Titre1"/>
+        <w:numPr>
+          <w:ilvl w:val="0"/>
+          <w:numId w:val="10"/>
+        </w:numPr>
+      </w:pPr>
+      <w:bookmarkStart w:id="21" w:name="_Toc201672950"/>
       <w:r>
         <w:lastRenderedPageBreak/>
         <w:t>Visuelle</w:t>
       </w:r>
-      <w:bookmarkEnd w:id="12"/>
+      <w:bookmarkEnd w:id="21"/>
     </w:p>
     <w:p>
       <w:r>
@@ -2865,12 +3867,12 @@
           <w:numId w:val="10"/>
         </w:numPr>
       </w:pPr>
-      <w:bookmarkStart w:id="13" w:name="_Toc201669835"/>
+      <w:bookmarkStart w:id="22" w:name="_Toc201672951"/>
       <w:r>
         <w:lastRenderedPageBreak/>
         <w:t>Planification</w:t>
       </w:r>
-      <w:bookmarkEnd w:id="13"/>
+      <w:bookmarkEnd w:id="22"/>
     </w:p>
     <w:p>
       <w:pPr>
@@ -3065,7 +4067,7 @@
       <w:pPr>
         <w:pStyle w:val="Titre1"/>
       </w:pPr>
-      <w:bookmarkStart w:id="14" w:name="_Toc201669836"/>
+      <w:bookmarkStart w:id="23" w:name="_Toc201672952"/>
       <w:r>
         <w:lastRenderedPageBreak/>
         <w:t xml:space="preserve">3. </w:t>
@@ -3073,7 +4075,7 @@
       <w:r>
         <w:t>Problèmes rencontrés</w:t>
       </w:r>
-      <w:bookmarkEnd w:id="14"/>
+      <w:bookmarkEnd w:id="23"/>
     </w:p>
     <w:p>
       <w:pPr>
@@ -3083,7 +4085,7 @@
           <w:rStyle w:val="Titre2Car"/>
         </w:rPr>
       </w:pPr>
-      <w:bookmarkStart w:id="15" w:name="_Toc201669837"/>
+      <w:bookmarkStart w:id="24" w:name="_Toc201672953"/>
       <w:r>
         <w:rPr>
           <w:rStyle w:val="Titre2Car"/>
@@ -3096,7 +4098,7 @@
         </w:rPr>
         <w:t>Connexion à l’automate</w:t>
       </w:r>
-      <w:bookmarkEnd w:id="15"/>
+      <w:bookmarkEnd w:id="24"/>
     </w:p>
     <w:p>
       <w:pPr>
@@ -3132,14 +4134,14 @@
           <w:rStyle w:val="Titre2Car"/>
         </w:rPr>
       </w:pPr>
-      <w:bookmarkStart w:id="16" w:name="_Toc201669838"/>
+      <w:bookmarkStart w:id="25" w:name="_Toc201672954"/>
       <w:r>
         <w:rPr>
           <w:rStyle w:val="Titre2Car"/>
         </w:rPr>
         <w:t>Récupération des dates</w:t>
       </w:r>
-      <w:bookmarkEnd w:id="16"/>
+      <w:bookmarkEnd w:id="25"/>
     </w:p>
     <w:p>
       <w:r>
@@ -3182,7 +4184,7 @@
       <w:pPr>
         <w:pStyle w:val="Titre1"/>
       </w:pPr>
-      <w:bookmarkStart w:id="17" w:name="_Toc201669839"/>
+      <w:bookmarkStart w:id="26" w:name="_Toc201672955"/>
       <w:r>
         <w:lastRenderedPageBreak/>
         <w:t xml:space="preserve">4. </w:t>
@@ -3190,7 +4192,7 @@
       <w:r>
         <w:t>Suivi</w:t>
       </w:r>
-      <w:bookmarkEnd w:id="17"/>
+      <w:bookmarkEnd w:id="26"/>
     </w:p>
     <w:p>
       <w:pPr>
@@ -3373,14 +4375,14 @@
       <w:pPr>
         <w:pStyle w:val="Titre1"/>
       </w:pPr>
-      <w:bookmarkStart w:id="18" w:name="_Toc201669840"/>
+      <w:bookmarkStart w:id="27" w:name="_Toc201672956"/>
       <w:r>
         <w:t xml:space="preserve">5. </w:t>
       </w:r>
       <w:r>
         <w:t>Bilan</w:t>
       </w:r>
-      <w:bookmarkEnd w:id="18"/>
+      <w:bookmarkEnd w:id="27"/>
     </w:p>
     <w:p>
       <w:pPr>
@@ -3389,8 +4391,8 @@
           <w:lang w:val="fr-CH" w:eastAsia="fr-CH"/>
         </w:rPr>
       </w:pPr>
-      <w:bookmarkStart w:id="19" w:name="_Toc180593959"/>
-      <w:bookmarkStart w:id="20" w:name="_Toc180594055"/>
+      <w:bookmarkStart w:id="28" w:name="_Toc180593959"/>
+      <w:bookmarkStart w:id="29" w:name="_Toc180594055"/>
       <w:r>
         <w:rPr>
           <w:rFonts w:eastAsia="Times New Roman"/>
@@ -3783,25 +4785,25 @@
       <w:pPr>
         <w:pStyle w:val="Titre1"/>
       </w:pPr>
-      <w:bookmarkStart w:id="21" w:name="_Toc201669841"/>
+      <w:bookmarkStart w:id="30" w:name="_Toc201672957"/>
       <w:r>
         <w:lastRenderedPageBreak/>
         <w:t>Conclusion</w:t>
       </w:r>
-      <w:bookmarkEnd w:id="19"/>
-      <w:bookmarkEnd w:id="20"/>
-      <w:bookmarkEnd w:id="21"/>
+      <w:bookmarkEnd w:id="28"/>
+      <w:bookmarkEnd w:id="29"/>
+      <w:bookmarkEnd w:id="30"/>
     </w:p>
     <w:p>
       <w:pPr>
         <w:pStyle w:val="Titre2"/>
         <w:ind w:left="0"/>
       </w:pPr>
-      <w:bookmarkStart w:id="22" w:name="_Toc201669842"/>
+      <w:bookmarkStart w:id="31" w:name="_Toc201672958"/>
       <w:r>
         <w:t>Bilel Hofer</w:t>
       </w:r>
-      <w:bookmarkEnd w:id="22"/>
+      <w:bookmarkEnd w:id="31"/>
     </w:p>
     <w:p>
       <w:pPr>
@@ -3834,11 +4836,11 @@
         <w:pStyle w:val="Titre2"/>
         <w:ind w:left="0"/>
       </w:pPr>
-      <w:bookmarkStart w:id="23" w:name="_Toc201669843"/>
+      <w:bookmarkStart w:id="32" w:name="_Toc201672959"/>
       <w:r>
         <w:t>Lucas Domon</w:t>
       </w:r>
-      <w:bookmarkEnd w:id="23"/>
+      <w:bookmarkEnd w:id="32"/>
     </w:p>
     <w:p>
       <w:pPr>
@@ -4067,7 +5069,6 @@
         <w:docPartUnique/>
       </w:docPartObj>
     </w:sdtPr>
-    <w:sdtEndPr/>
     <w:sdtContent>
       <w:sdt>
         <w:sdtPr>
@@ -4077,7 +5078,6 @@
             <w:docPartUnique/>
           </w:docPartObj>
         </w:sdtPr>
-        <w:sdtEndPr/>
         <w:sdtContent>
           <w:p>
             <w:pPr>
@@ -4973,6 +5973,232 @@
     </w:lvl>
   </w:abstractNum>
   <w:abstractNum w:abstractNumId="9" w15:restartNumberingAfterBreak="0">
+    <w:nsid w:val="1C2F7015"/>
+    <w:multiLevelType w:val="hybridMultilevel"/>
+    <w:tmpl w:val="58B46290"/>
+    <w:lvl w:ilvl="0" w:tplc="100C0001">
+      <w:start w:val="1"/>
+      <w:numFmt w:val="bullet"/>
+      <w:lvlText w:val=""/>
+      <w:lvlJc w:val="left"/>
+      <w:pPr>
+        <w:ind w:left="1083" w:hanging="360"/>
+      </w:pPr>
+      <w:rPr>
+        <w:rFonts w:ascii="Symbol" w:hAnsi="Symbol" w:hint="default"/>
+      </w:rPr>
+    </w:lvl>
+    <w:lvl w:ilvl="1" w:tplc="100C0003" w:tentative="1">
+      <w:start w:val="1"/>
+      <w:numFmt w:val="bullet"/>
+      <w:lvlText w:val="o"/>
+      <w:lvlJc w:val="left"/>
+      <w:pPr>
+        <w:ind w:left="1803" w:hanging="360"/>
+      </w:pPr>
+      <w:rPr>
+        <w:rFonts w:ascii="Courier New" w:hAnsi="Courier New" w:cs="Courier New" w:hint="default"/>
+      </w:rPr>
+    </w:lvl>
+    <w:lvl w:ilvl="2" w:tplc="100C0005" w:tentative="1">
+      <w:start w:val="1"/>
+      <w:numFmt w:val="bullet"/>
+      <w:lvlText w:val=""/>
+      <w:lvlJc w:val="left"/>
+      <w:pPr>
+        <w:ind w:left="2523" w:hanging="360"/>
+      </w:pPr>
+      <w:rPr>
+        <w:rFonts w:ascii="Wingdings" w:hAnsi="Wingdings" w:hint="default"/>
+      </w:rPr>
+    </w:lvl>
+    <w:lvl w:ilvl="3" w:tplc="100C0001" w:tentative="1">
+      <w:start w:val="1"/>
+      <w:numFmt w:val="bullet"/>
+      <w:lvlText w:val=""/>
+      <w:lvlJc w:val="left"/>
+      <w:pPr>
+        <w:ind w:left="3243" w:hanging="360"/>
+      </w:pPr>
+      <w:rPr>
+        <w:rFonts w:ascii="Symbol" w:hAnsi="Symbol" w:hint="default"/>
+      </w:rPr>
+    </w:lvl>
+    <w:lvl w:ilvl="4" w:tplc="100C0003" w:tentative="1">
+      <w:start w:val="1"/>
+      <w:numFmt w:val="bullet"/>
+      <w:lvlText w:val="o"/>
+      <w:lvlJc w:val="left"/>
+      <w:pPr>
+        <w:ind w:left="3963" w:hanging="360"/>
+      </w:pPr>
+      <w:rPr>
+        <w:rFonts w:ascii="Courier New" w:hAnsi="Courier New" w:cs="Courier New" w:hint="default"/>
+      </w:rPr>
+    </w:lvl>
+    <w:lvl w:ilvl="5" w:tplc="100C0005" w:tentative="1">
+      <w:start w:val="1"/>
+      <w:numFmt w:val="bullet"/>
+      <w:lvlText w:val=""/>
+      <w:lvlJc w:val="left"/>
+      <w:pPr>
+        <w:ind w:left="4683" w:hanging="360"/>
+      </w:pPr>
+      <w:rPr>
+        <w:rFonts w:ascii="Wingdings" w:hAnsi="Wingdings" w:hint="default"/>
+      </w:rPr>
+    </w:lvl>
+    <w:lvl w:ilvl="6" w:tplc="100C0001" w:tentative="1">
+      <w:start w:val="1"/>
+      <w:numFmt w:val="bullet"/>
+      <w:lvlText w:val=""/>
+      <w:lvlJc w:val="left"/>
+      <w:pPr>
+        <w:ind w:left="5403" w:hanging="360"/>
+      </w:pPr>
+      <w:rPr>
+        <w:rFonts w:ascii="Symbol" w:hAnsi="Symbol" w:hint="default"/>
+      </w:rPr>
+    </w:lvl>
+    <w:lvl w:ilvl="7" w:tplc="100C0003" w:tentative="1">
+      <w:start w:val="1"/>
+      <w:numFmt w:val="bullet"/>
+      <w:lvlText w:val="o"/>
+      <w:lvlJc w:val="left"/>
+      <w:pPr>
+        <w:ind w:left="6123" w:hanging="360"/>
+      </w:pPr>
+      <w:rPr>
+        <w:rFonts w:ascii="Courier New" w:hAnsi="Courier New" w:cs="Courier New" w:hint="default"/>
+      </w:rPr>
+    </w:lvl>
+    <w:lvl w:ilvl="8" w:tplc="100C0005" w:tentative="1">
+      <w:start w:val="1"/>
+      <w:numFmt w:val="bullet"/>
+      <w:lvlText w:val=""/>
+      <w:lvlJc w:val="left"/>
+      <w:pPr>
+        <w:ind w:left="6843" w:hanging="360"/>
+      </w:pPr>
+      <w:rPr>
+        <w:rFonts w:ascii="Wingdings" w:hAnsi="Wingdings" w:hint="default"/>
+      </w:rPr>
+    </w:lvl>
+  </w:abstractNum>
+  <w:abstractNum w:abstractNumId="10" w15:restartNumberingAfterBreak="0">
+    <w:nsid w:val="25D06125"/>
+    <w:multiLevelType w:val="hybridMultilevel"/>
+    <w:tmpl w:val="0B10D838"/>
+    <w:lvl w:ilvl="0" w:tplc="100C0001">
+      <w:start w:val="1"/>
+      <w:numFmt w:val="bullet"/>
+      <w:lvlText w:val=""/>
+      <w:lvlJc w:val="left"/>
+      <w:pPr>
+        <w:ind w:left="1083" w:hanging="360"/>
+      </w:pPr>
+      <w:rPr>
+        <w:rFonts w:ascii="Symbol" w:hAnsi="Symbol" w:hint="default"/>
+      </w:rPr>
+    </w:lvl>
+    <w:lvl w:ilvl="1" w:tplc="100C0003" w:tentative="1">
+      <w:start w:val="1"/>
+      <w:numFmt w:val="bullet"/>
+      <w:lvlText w:val="o"/>
+      <w:lvlJc w:val="left"/>
+      <w:pPr>
+        <w:ind w:left="1803" w:hanging="360"/>
+      </w:pPr>
+      <w:rPr>
+        <w:rFonts w:ascii="Courier New" w:hAnsi="Courier New" w:cs="Courier New" w:hint="default"/>
+      </w:rPr>
+    </w:lvl>
+    <w:lvl w:ilvl="2" w:tplc="100C0005" w:tentative="1">
+      <w:start w:val="1"/>
+      <w:numFmt w:val="bullet"/>
+      <w:lvlText w:val=""/>
+      <w:lvlJc w:val="left"/>
+      <w:pPr>
+        <w:ind w:left="2523" w:hanging="360"/>
+      </w:pPr>
+      <w:rPr>
+        <w:rFonts w:ascii="Wingdings" w:hAnsi="Wingdings" w:hint="default"/>
+      </w:rPr>
+    </w:lvl>
+    <w:lvl w:ilvl="3" w:tplc="100C0001" w:tentative="1">
+      <w:start w:val="1"/>
+      <w:numFmt w:val="bullet"/>
+      <w:lvlText w:val=""/>
+      <w:lvlJc w:val="left"/>
+      <w:pPr>
+        <w:ind w:left="3243" w:hanging="360"/>
+      </w:pPr>
+      <w:rPr>
+        <w:rFonts w:ascii="Symbol" w:hAnsi="Symbol" w:hint="default"/>
+      </w:rPr>
+    </w:lvl>
+    <w:lvl w:ilvl="4" w:tplc="100C0003" w:tentative="1">
+      <w:start w:val="1"/>
+      <w:numFmt w:val="bullet"/>
+      <w:lvlText w:val="o"/>
+      <w:lvlJc w:val="left"/>
+      <w:pPr>
+        <w:ind w:left="3963" w:hanging="360"/>
+      </w:pPr>
+      <w:rPr>
+        <w:rFonts w:ascii="Courier New" w:hAnsi="Courier New" w:cs="Courier New" w:hint="default"/>
+      </w:rPr>
+    </w:lvl>
+    <w:lvl w:ilvl="5" w:tplc="100C0005" w:tentative="1">
+      <w:start w:val="1"/>
+      <w:numFmt w:val="bullet"/>
+      <w:lvlText w:val=""/>
+      <w:lvlJc w:val="left"/>
+      <w:pPr>
+        <w:ind w:left="4683" w:hanging="360"/>
+      </w:pPr>
+      <w:rPr>
+        <w:rFonts w:ascii="Wingdings" w:hAnsi="Wingdings" w:hint="default"/>
+      </w:rPr>
+    </w:lvl>
+    <w:lvl w:ilvl="6" w:tplc="100C0001" w:tentative="1">
+      <w:start w:val="1"/>
+      <w:numFmt w:val="bullet"/>
+      <w:lvlText w:val=""/>
+      <w:lvlJc w:val="left"/>
+      <w:pPr>
+        <w:ind w:left="5403" w:hanging="360"/>
+      </w:pPr>
+      <w:rPr>
+        <w:rFonts w:ascii="Symbol" w:hAnsi="Symbol" w:hint="default"/>
+      </w:rPr>
+    </w:lvl>
+    <w:lvl w:ilvl="7" w:tplc="100C0003" w:tentative="1">
+      <w:start w:val="1"/>
+      <w:numFmt w:val="bullet"/>
+      <w:lvlText w:val="o"/>
+      <w:lvlJc w:val="left"/>
+      <w:pPr>
+        <w:ind w:left="6123" w:hanging="360"/>
+      </w:pPr>
+      <w:rPr>
+        <w:rFonts w:ascii="Courier New" w:hAnsi="Courier New" w:cs="Courier New" w:hint="default"/>
+      </w:rPr>
+    </w:lvl>
+    <w:lvl w:ilvl="8" w:tplc="100C0005" w:tentative="1">
+      <w:start w:val="1"/>
+      <w:numFmt w:val="bullet"/>
+      <w:lvlText w:val=""/>
+      <w:lvlJc w:val="left"/>
+      <w:pPr>
+        <w:ind w:left="6843" w:hanging="360"/>
+      </w:pPr>
+      <w:rPr>
+        <w:rFonts w:ascii="Wingdings" w:hAnsi="Wingdings" w:hint="default"/>
+      </w:rPr>
+    </w:lvl>
+  </w:abstractNum>
+  <w:abstractNum w:abstractNumId="11" w15:restartNumberingAfterBreak="0">
     <w:nsid w:val="28E35464"/>
     <w:multiLevelType w:val="multilevel"/>
     <w:tmpl w:val="CC7670CE"/>
@@ -5101,7 +6327,7 @@
       </w:rPr>
     </w:lvl>
   </w:abstractNum>
-  <w:abstractNum w:abstractNumId="10" w15:restartNumberingAfterBreak="0">
+  <w:abstractNum w:abstractNumId="12" w15:restartNumberingAfterBreak="0">
     <w:nsid w:val="31DD1A6C"/>
     <w:multiLevelType w:val="hybridMultilevel"/>
     <w:tmpl w:val="DB1084B8"/>
@@ -5191,7 +6417,7 @@
       </w:pPr>
     </w:lvl>
   </w:abstractNum>
-  <w:abstractNum w:abstractNumId="11" w15:restartNumberingAfterBreak="0">
+  <w:abstractNum w:abstractNumId="13" w15:restartNumberingAfterBreak="0">
     <w:nsid w:val="35360D6D"/>
     <w:multiLevelType w:val="multilevel"/>
     <w:tmpl w:val="DD92AD5A"/>
@@ -5309,6 +6535,119 @@
       </w:pPr>
       <w:rPr>
         <w:rFonts w:hint="default"/>
+      </w:rPr>
+    </w:lvl>
+  </w:abstractNum>
+  <w:abstractNum w:abstractNumId="14" w15:restartNumberingAfterBreak="0">
+    <w:nsid w:val="6BAF74E3"/>
+    <w:multiLevelType w:val="hybridMultilevel"/>
+    <w:tmpl w:val="1868AB4C"/>
+    <w:lvl w:ilvl="0" w:tplc="100C0001">
+      <w:start w:val="1"/>
+      <w:numFmt w:val="bullet"/>
+      <w:lvlText w:val=""/>
+      <w:lvlJc w:val="left"/>
+      <w:pPr>
+        <w:ind w:left="1083" w:hanging="360"/>
+      </w:pPr>
+      <w:rPr>
+        <w:rFonts w:ascii="Symbol" w:hAnsi="Symbol" w:hint="default"/>
+      </w:rPr>
+    </w:lvl>
+    <w:lvl w:ilvl="1" w:tplc="100C0003" w:tentative="1">
+      <w:start w:val="1"/>
+      <w:numFmt w:val="bullet"/>
+      <w:lvlText w:val="o"/>
+      <w:lvlJc w:val="left"/>
+      <w:pPr>
+        <w:ind w:left="1803" w:hanging="360"/>
+      </w:pPr>
+      <w:rPr>
+        <w:rFonts w:ascii="Courier New" w:hAnsi="Courier New" w:cs="Courier New" w:hint="default"/>
+      </w:rPr>
+    </w:lvl>
+    <w:lvl w:ilvl="2" w:tplc="100C0005" w:tentative="1">
+      <w:start w:val="1"/>
+      <w:numFmt w:val="bullet"/>
+      <w:lvlText w:val=""/>
+      <w:lvlJc w:val="left"/>
+      <w:pPr>
+        <w:ind w:left="2523" w:hanging="360"/>
+      </w:pPr>
+      <w:rPr>
+        <w:rFonts w:ascii="Wingdings" w:hAnsi="Wingdings" w:hint="default"/>
+      </w:rPr>
+    </w:lvl>
+    <w:lvl w:ilvl="3" w:tplc="100C0001" w:tentative="1">
+      <w:start w:val="1"/>
+      <w:numFmt w:val="bullet"/>
+      <w:lvlText w:val=""/>
+      <w:lvlJc w:val="left"/>
+      <w:pPr>
+        <w:ind w:left="3243" w:hanging="360"/>
+      </w:pPr>
+      <w:rPr>
+        <w:rFonts w:ascii="Symbol" w:hAnsi="Symbol" w:hint="default"/>
+      </w:rPr>
+    </w:lvl>
+    <w:lvl w:ilvl="4" w:tplc="100C0003" w:tentative="1">
+      <w:start w:val="1"/>
+      <w:numFmt w:val="bullet"/>
+      <w:lvlText w:val="o"/>
+      <w:lvlJc w:val="left"/>
+      <w:pPr>
+        <w:ind w:left="3963" w:hanging="360"/>
+      </w:pPr>
+      <w:rPr>
+        <w:rFonts w:ascii="Courier New" w:hAnsi="Courier New" w:cs="Courier New" w:hint="default"/>
+      </w:rPr>
+    </w:lvl>
+    <w:lvl w:ilvl="5" w:tplc="100C0005" w:tentative="1">
+      <w:start w:val="1"/>
+      <w:numFmt w:val="bullet"/>
+      <w:lvlText w:val=""/>
+      <w:lvlJc w:val="left"/>
+      <w:pPr>
+        <w:ind w:left="4683" w:hanging="360"/>
+      </w:pPr>
+      <w:rPr>
+        <w:rFonts w:ascii="Wingdings" w:hAnsi="Wingdings" w:hint="default"/>
+      </w:rPr>
+    </w:lvl>
+    <w:lvl w:ilvl="6" w:tplc="100C0001" w:tentative="1">
+      <w:start w:val="1"/>
+      <w:numFmt w:val="bullet"/>
+      <w:lvlText w:val=""/>
+      <w:lvlJc w:val="left"/>
+      <w:pPr>
+        <w:ind w:left="5403" w:hanging="360"/>
+      </w:pPr>
+      <w:rPr>
+        <w:rFonts w:ascii="Symbol" w:hAnsi="Symbol" w:hint="default"/>
+      </w:rPr>
+    </w:lvl>
+    <w:lvl w:ilvl="7" w:tplc="100C0003" w:tentative="1">
+      <w:start w:val="1"/>
+      <w:numFmt w:val="bullet"/>
+      <w:lvlText w:val="o"/>
+      <w:lvlJc w:val="left"/>
+      <w:pPr>
+        <w:ind w:left="6123" w:hanging="360"/>
+      </w:pPr>
+      <w:rPr>
+        <w:rFonts w:ascii="Courier New" w:hAnsi="Courier New" w:cs="Courier New" w:hint="default"/>
+      </w:rPr>
+    </w:lvl>
+    <w:lvl w:ilvl="8" w:tplc="100C0005" w:tentative="1">
+      <w:start w:val="1"/>
+      <w:numFmt w:val="bullet"/>
+      <w:lvlText w:val=""/>
+      <w:lvlJc w:val="left"/>
+      <w:pPr>
+        <w:ind w:left="6843" w:hanging="360"/>
+      </w:pPr>
+      <w:rPr>
+        <w:rFonts w:ascii="Wingdings" w:hAnsi="Wingdings" w:hint="default"/>
       </w:rPr>
     </w:lvl>
   </w:abstractNum>
@@ -5331,22 +6670,31 @@
     <w:abstractNumId w:val="4"/>
   </w:num>
   <w:num w:numId="7" w16cid:durableId="1261838768">
-    <w:abstractNumId w:val="9"/>
+    <w:abstractNumId w:val="11"/>
   </w:num>
   <w:num w:numId="8" w16cid:durableId="1197044542">
     <w:abstractNumId w:val="6"/>
   </w:num>
   <w:num w:numId="9" w16cid:durableId="385371813">
-    <w:abstractNumId w:val="10"/>
+    <w:abstractNumId w:val="12"/>
   </w:num>
   <w:num w:numId="10" w16cid:durableId="1407069452">
-    <w:abstractNumId w:val="11"/>
+    <w:abstractNumId w:val="13"/>
   </w:num>
   <w:num w:numId="11" w16cid:durableId="472062564">
     <w:abstractNumId w:val="8"/>
   </w:num>
   <w:num w:numId="12" w16cid:durableId="894701990">
     <w:abstractNumId w:val="7"/>
+  </w:num>
+  <w:num w:numId="13" w16cid:durableId="386878251">
+    <w:abstractNumId w:val="14"/>
+  </w:num>
+  <w:num w:numId="14" w16cid:durableId="883754595">
+    <w:abstractNumId w:val="10"/>
+  </w:num>
+  <w:num w:numId="15" w16cid:durableId="1075669883">
+    <w:abstractNumId w:val="9"/>
   </w:num>
   <w:numIdMacAtCleanup w:val="9"/>
 </w:numbering>
@@ -5944,7 +7292,6 @@
   <w:style w:type="character" w:default="1" w:styleId="Policepardfaut">
     <w:name w:val="Default Paragraph Font"/>
     <w:uiPriority w:val="1"/>
-    <w:semiHidden/>
     <w:unhideWhenUsed/>
   </w:style>
   <w:style w:type="table" w:default="1" w:styleId="TableauNormal">
@@ -7606,6 +8953,7 @@
     <w:rsid w:val="00347175"/>
     <w:rsid w:val="00353F2C"/>
     <w:rsid w:val="00354D95"/>
+    <w:rsid w:val="003612D5"/>
     <w:rsid w:val="00365F05"/>
     <w:rsid w:val="0037013A"/>
     <w:rsid w:val="003757DD"/>
@@ -7633,6 +8981,7 @@
     <w:rsid w:val="00694E50"/>
     <w:rsid w:val="006C3EDD"/>
     <w:rsid w:val="00713752"/>
+    <w:rsid w:val="00752260"/>
     <w:rsid w:val="0075733A"/>
     <w:rsid w:val="00780BD2"/>
     <w:rsid w:val="007A7721"/>

</xml_diff>

<commit_message>
Corrections du rapport techniques
</commit_message>
<xml_diff>
--- a/Document/Dossier/Rapport technique .docx
+++ b/Document/Dossier/Rapport technique .docx
@@ -29,6 +29,7 @@
         <w:dataBinding w:prefixMappings="xmlns:ns0='http://purl.org/dc/elements/1.1/' xmlns:ns1='http://schemas.openxmlformats.org/package/2006/metadata/core-properties' " w:xpath="/ns1:coreProperties[1]/ns0:title[1]" w:storeItemID="{6C3C8BC8-F283-45AE-878A-BAB7291924A1}"/>
         <w:text/>
       </w:sdtPr>
+      <w:sdtEndPr/>
       <w:sdtContent>
         <w:p>
           <w:pPr>
@@ -69,6 +70,7 @@
           <w:dataBinding w:prefixMappings="xmlns:ns0='http://purl.org/dc/elements/1.1/' xmlns:ns1='http://schemas.openxmlformats.org/package/2006/metadata/core-properties' " w:xpath="/ns1:coreProperties[1]/ns0:subject[1]" w:storeItemID="{6C3C8BC8-F283-45AE-878A-BAB7291924A1}"/>
           <w:text/>
         </w:sdtPr>
+        <w:sdtEndPr/>
         <w:sdtContent>
           <w:r>
             <w:t>2</w:t>
@@ -96,8 +98,8 @@
           </w:r>
         </w:sdtContent>
       </w:sdt>
+      <w:bookmarkEnd w:id="3"/>
       <w:bookmarkEnd w:id="2"/>
-      <w:bookmarkEnd w:id="3"/>
     </w:p>
     <w:p>
       <w:pPr>
@@ -221,106 +223,59 @@
           <w:noProof/>
         </w:rPr>
       </w:pPr>
-    </w:p>
-    <w:p>
-      <w:pPr>
-        <w:ind w:left="0"/>
-        <w:jc w:val="center"/>
-        <w:rPr>
-          <w:rFonts w:eastAsia="Times New Roman"/>
+      <w:r>
+        <w:rPr>
           <w:noProof/>
         </w:rPr>
-      </w:pPr>
-    </w:p>
-    <w:p>
-      <w:pPr>
-        <w:ind w:left="0"/>
-        <w:jc w:val="center"/>
-        <w:rPr>
-          <w:rFonts w:eastAsia="Times New Roman"/>
-          <w:noProof/>
-        </w:rPr>
-      </w:pPr>
-    </w:p>
-    <w:p>
-      <w:pPr>
-        <w:ind w:left="0"/>
-        <w:jc w:val="center"/>
-        <w:rPr>
-          <w:rFonts w:eastAsia="Times New Roman"/>
-          <w:noProof/>
-        </w:rPr>
-      </w:pPr>
-    </w:p>
-    <w:p>
-      <w:pPr>
-        <w:ind w:left="0"/>
-        <w:jc w:val="center"/>
-        <w:rPr>
-          <w:rFonts w:eastAsia="Times New Roman"/>
-          <w:noProof/>
-        </w:rPr>
-      </w:pPr>
-    </w:p>
-    <w:p>
-      <w:pPr>
-        <w:ind w:left="0"/>
-        <w:jc w:val="center"/>
-        <w:rPr>
-          <w:rFonts w:eastAsia="Times New Roman"/>
-          <w:noProof/>
-        </w:rPr>
-      </w:pPr>
-    </w:p>
-    <w:p>
-      <w:pPr>
-        <w:ind w:left="0"/>
-        <w:jc w:val="center"/>
-        <w:rPr>
-          <w:rFonts w:eastAsia="Times New Roman"/>
-          <w:noProof/>
-        </w:rPr>
-      </w:pPr>
-    </w:p>
-    <w:p>
-      <w:pPr>
-        <w:ind w:left="0"/>
-        <w:jc w:val="center"/>
-        <w:rPr>
-          <w:rFonts w:eastAsia="Times New Roman"/>
-          <w:noProof/>
-        </w:rPr>
-      </w:pPr>
-    </w:p>
-    <w:p>
-      <w:pPr>
-        <w:ind w:left="0"/>
-        <w:jc w:val="center"/>
-        <w:rPr>
-          <w:rFonts w:eastAsia="Times New Roman"/>
-          <w:noProof/>
-        </w:rPr>
-      </w:pPr>
-    </w:p>
-    <w:p>
-      <w:pPr>
-        <w:ind w:left="0"/>
-        <w:jc w:val="center"/>
-        <w:rPr>
-          <w:rFonts w:eastAsia="Times New Roman"/>
-          <w:noProof/>
-        </w:rPr>
-      </w:pPr>
-    </w:p>
-    <w:p>
-      <w:pPr>
-        <w:ind w:left="0"/>
-        <w:jc w:val="center"/>
-        <w:rPr>
-          <w:rFonts w:eastAsia="Times New Roman"/>
-          <w:noProof/>
-        </w:rPr>
-      </w:pPr>
+        <w:drawing>
+          <wp:inline distT="0" distB="0" distL="0" distR="0" wp14:anchorId="7732E815" wp14:editId="04012145">
+            <wp:extent cx="4454860" cy="2970726"/>
+            <wp:effectExtent l="0" t="0" r="3175" b="1270"/>
+            <wp:docPr id="695895349" name="Image 2" descr="Image générée"/>
+            <wp:cNvGraphicFramePr>
+              <a:graphicFrameLocks xmlns:a="http://schemas.openxmlformats.org/drawingml/2006/main" noChangeAspect="1"/>
+            </wp:cNvGraphicFramePr>
+            <a:graphic xmlns:a="http://schemas.openxmlformats.org/drawingml/2006/main">
+              <a:graphicData uri="http://schemas.openxmlformats.org/drawingml/2006/picture">
+                <pic:pic xmlns:pic="http://schemas.openxmlformats.org/drawingml/2006/picture">
+                  <pic:nvPicPr>
+                    <pic:cNvPr id="0" name="Picture 1" descr="Image générée"/>
+                    <pic:cNvPicPr>
+                      <a:picLocks noChangeAspect="1" noChangeArrowheads="1"/>
+                    </pic:cNvPicPr>
+                  </pic:nvPicPr>
+                  <pic:blipFill>
+                    <a:blip r:embed="rId8">
+                      <a:extLst>
+                        <a:ext uri="{28A0092B-C50C-407E-A947-70E740481C1C}">
+                          <a14:useLocalDpi xmlns:a14="http://schemas.microsoft.com/office/drawing/2010/main" val="0"/>
+                        </a:ext>
+                      </a:extLst>
+                    </a:blip>
+                    <a:srcRect/>
+                    <a:stretch>
+                      <a:fillRect/>
+                    </a:stretch>
+                  </pic:blipFill>
+                  <pic:spPr bwMode="auto">
+                    <a:xfrm>
+                      <a:off x="0" y="0"/>
+                      <a:ext cx="4468745" cy="2979985"/>
+                    </a:xfrm>
+                    <a:prstGeom prst="rect">
+                      <a:avLst/>
+                    </a:prstGeom>
+                    <a:noFill/>
+                    <a:ln>
+                      <a:noFill/>
+                    </a:ln>
+                  </pic:spPr>
+                </pic:pic>
+              </a:graphicData>
+            </a:graphic>
+          </wp:inline>
+        </w:drawing>
+      </w:r>
     </w:p>
     <w:p>
       <w:pPr>
@@ -2555,9 +2510,9 @@
       <w:r>
         <w:t>Introduction</w:t>
       </w:r>
+      <w:bookmarkEnd w:id="7"/>
       <w:bookmarkEnd w:id="5"/>
       <w:bookmarkEnd w:id="4"/>
-      <w:bookmarkEnd w:id="7"/>
     </w:p>
     <w:p>
       <w:pPr>
@@ -2606,7 +2561,25 @@
     </w:p>
     <w:p>
       <w:r>
-        <w:t>Je m’appelle Lucas Domon, j’ai 21 ans et j’habite à Alle. J’ai commencé ma formation professionnelle par un apprentissage de polymécanicien en août 2019 dans l’entreprise Sphinx Tools à Porrentruy. Pour donner suite à ça j’ai continué à travailler dans cette entreprise jusqu’à mon service militaire obligatoire. Je suis actuellement en première année d’école supérieur dans la filière système industriel à plein temps.</w:t>
+        <w:t xml:space="preserve">Je m’appelle Lucas Domon, j’ai 21 ans et j’habite à Alle. J’ai commencé ma formation professionnelle par un apprentissage de polymécanicien en août 2019 dans l’entreprise Sphinx Tools à Porrentruy. Pour </w:t>
+      </w:r>
+      <w:r>
+        <w:t xml:space="preserve">mieux </w:t>
+      </w:r>
+      <w:r>
+        <w:t>donner suite à ça</w:t>
+      </w:r>
+      <w:r>
+        <w:t>,</w:t>
+      </w:r>
+      <w:r>
+        <w:t xml:space="preserve"> j’ai continué à travailler dans cette entreprise jusqu’à mon service militaire obligatoire. Je suis actuellement en première année d’école supérieur</w:t>
+      </w:r>
+      <w:r>
+        <w:t>e</w:t>
+      </w:r>
+      <w:r>
+        <w:t xml:space="preserve"> dans la filière système industriel à plein temps.</w:t>
       </w:r>
     </w:p>
     <w:p>
@@ -2632,7 +2605,13 @@
         <w:t>3</w:t>
       </w:r>
       <w:r>
-        <w:t xml:space="preserve">, car le projet à concevoir porte sur </w:t>
+        <w:t xml:space="preserve">, car le projet </w:t>
+      </w:r>
+      <w:r>
+        <w:t>que nous devions</w:t>
+      </w:r>
+      <w:r>
+        <w:t xml:space="preserve"> concevoir porte sur </w:t>
       </w:r>
       <w:r>
         <w:t xml:space="preserve">le développement d’un gestionnaire de lots avec un système </w:t>
@@ -3002,7 +2981,13 @@
         <w:t xml:space="preserve">Pour </w:t>
       </w:r>
       <w:r>
-        <w:t>une meilleure organisation et des performances optimiser nous avons décidé de nous répartir le travail</w:t>
+        <w:t>une meilleure organisation et des performances optimis</w:t>
+      </w:r>
+      <w:r>
+        <w:t>ées</w:t>
+      </w:r>
+      <w:r>
+        <w:t xml:space="preserve"> nous avons décidé de nous répartir le travail</w:t>
       </w:r>
       <w:r>
         <w:t xml:space="preserve"> équitablement.</w:t>
@@ -3086,7 +3071,19 @@
         <w:rPr>
           <w:lang w:val="fr-CH"/>
         </w:rPr>
-        <w:t>et donnait des coup</w:t>
+        <w:t xml:space="preserve">et </w:t>
+      </w:r>
+      <w:r>
+        <w:rPr>
+          <w:lang w:val="fr-CH"/>
+        </w:rPr>
+        <w:t>je donnais</w:t>
+      </w:r>
+      <w:r>
+        <w:rPr>
+          <w:lang w:val="fr-CH"/>
+        </w:rPr>
+        <w:t xml:space="preserve"> des coup</w:t>
       </w:r>
       <w:r>
         <w:rPr>
@@ -3179,7 +3176,19 @@
         <w:rPr>
           <w:lang w:val="fr-CH"/>
         </w:rPr>
-        <w:t>créer le support de présentation PowerPoint.</w:t>
+        <w:t>cré</w:t>
+      </w:r>
+      <w:r>
+        <w:rPr>
+          <w:lang w:val="fr-CH"/>
+        </w:rPr>
+        <w:t>é</w:t>
+      </w:r>
+      <w:r>
+        <w:rPr>
+          <w:lang w:val="fr-CH"/>
+        </w:rPr>
+        <w:t xml:space="preserve"> le support de présentation PowerPoint.</w:t>
       </w:r>
     </w:p>
     <w:p>
@@ -3416,7 +3425,7 @@
         <w:rPr>
           <w:lang w:val="fr-CH"/>
         </w:rPr>
-        <w:t>La dater et l’heure de création de la recette</w:t>
+        <w:t>La date et l’heure de création de la recette</w:t>
       </w:r>
     </w:p>
     <w:p>
@@ -3545,7 +3554,19 @@
         <w:rPr>
           <w:lang w:val="fr-CH"/>
         </w:rPr>
-        <w:t xml:space="preserve"> programmer en seconde</w:t>
+        <w:t xml:space="preserve"> programm</w:t>
+      </w:r>
+      <w:r>
+        <w:rPr>
+          <w:lang w:val="fr-CH"/>
+        </w:rPr>
+        <w:t>é</w:t>
+      </w:r>
+      <w:r>
+        <w:rPr>
+          <w:lang w:val="fr-CH"/>
+        </w:rPr>
+        <w:t xml:space="preserve"> en seconde</w:t>
       </w:r>
     </w:p>
     <w:p>
@@ -3650,7 +3671,7 @@
         <w:t xml:space="preserve">et nous avons décidé de </w:t>
       </w:r>
       <w:r>
-        <w:t>regrouper la liste des lots et la listes des recettes sur le même formulaire.</w:t>
+        <w:t>regrouper la liste des lots et la liste des recettes sur le même formulaire.</w:t>
       </w:r>
     </w:p>
     <w:p>
@@ -3699,7 +3720,7 @@
                     </pic:cNvPicPr>
                   </pic:nvPicPr>
                   <pic:blipFill>
-                    <a:blip r:embed="rId8">
+                    <a:blip r:embed="rId9">
                       <a:extLst>
                         <a:ext uri="{28A0092B-C50C-407E-A947-70E740481C1C}">
                           <a14:useLocalDpi xmlns:a14="http://schemas.microsoft.com/office/drawing/2010/main" val="0"/>
@@ -3799,7 +3820,7 @@
                     </pic:cNvPicPr>
                   </pic:nvPicPr>
                   <pic:blipFill>
-                    <a:blip r:embed="rId9"/>
+                    <a:blip r:embed="rId10"/>
                     <a:srcRect b="5753"/>
                     <a:stretch/>
                   </pic:blipFill>
@@ -3959,7 +3980,7 @@
                     <pic:cNvPicPr/>
                   </pic:nvPicPr>
                   <pic:blipFill>
-                    <a:blip r:embed="rId10"/>
+                    <a:blip r:embed="rId11"/>
                     <a:stretch>
                       <a:fillRect/>
                     </a:stretch>
@@ -4021,7 +4042,7 @@
                     <pic:cNvPicPr/>
                   </pic:nvPicPr>
                   <pic:blipFill>
-                    <a:blip r:embed="rId11"/>
+                    <a:blip r:embed="rId12"/>
                     <a:stretch>
                       <a:fillRect/>
                     </a:stretch>
@@ -4368,7 +4389,7 @@
           <w:rFonts w:eastAsia="Times New Roman"/>
           <w:lang w:val="fr-CH" w:eastAsia="fr-CH"/>
         </w:rPr>
-        <w:t xml:space="preserve">, que nous mettons à jour chaque semaine, pour permettre un suivie de planification. </w:t>
+        <w:t xml:space="preserve">, que nous mettons à jour chaque semaine, pour permettre un suivi de planification. </w:t>
       </w:r>
     </w:p>
     <w:p>
@@ -4398,380 +4419,61 @@
           <w:rFonts w:eastAsia="Times New Roman"/>
           <w:lang w:val="fr-CH" w:eastAsia="fr-CH"/>
         </w:rPr>
-        <w:t xml:space="preserve">Au </w:t>
-      </w:r>
-      <w:r>
+        <w:t>Au début, il nous était difficile d’imaginer pouvoir réaliser un projet d’une telle envergure. Le fait de recevoir un mandat nous a permis de fixer des objectifs clairs et de mieux cerner l’ampleur du travail à accomplir. Ce mandat nous a servi de fil conducteur. Cela nous a amenés à prendre certaines décisions rapidement, parfois sans pouvoir choisir les solutions les plus efficaces.</w:t>
+      </w:r>
+    </w:p>
+    <w:p>
+      <w:pPr>
         <w:rPr>
           <w:rFonts w:eastAsia="Times New Roman"/>
           <w:lang w:val="fr-CH" w:eastAsia="fr-CH"/>
         </w:rPr>
-        <w:t>début, il nous était difficile d’imaginer réaliser un t</w:t>
-      </w:r>
+      </w:pPr>
       <w:r>
         <w:rPr>
           <w:rFonts w:eastAsia="Times New Roman"/>
           <w:lang w:val="fr-CH" w:eastAsia="fr-CH"/>
         </w:rPr>
-        <w:t>e</w:t>
-      </w:r>
-      <w:r>
+        <w:t>L’un des exemples les plus marquants de ces choix est celui du nommage automatique des lots, défini en fonction de la recette utilisée et de la date de création. Cette décision, prise en début de projet, nous a facilité la programmation et nous semblait pertinente, car cette méthode est couramment employée dans l’industrie. Cependant, au fil du développement, nous avons constaté que plusieurs lots issus d’une même recette et créés le même jour ne pouvaient pas porter un nom unique. Malgré cette contrainte, nous avons décidé de conserver ce fonctionnement.</w:t>
+      </w:r>
+    </w:p>
+    <w:p>
+      <w:pPr>
         <w:rPr>
           <w:rFonts w:eastAsia="Times New Roman"/>
           <w:lang w:val="fr-CH" w:eastAsia="fr-CH"/>
         </w:rPr>
-        <w:t>l projet.</w:t>
-      </w:r>
+      </w:pPr>
       <w:r>
         <w:rPr>
           <w:rFonts w:eastAsia="Times New Roman"/>
           <w:lang w:val="fr-CH" w:eastAsia="fr-CH"/>
         </w:rPr>
-        <w:t xml:space="preserve"> La réa</w:t>
-      </w:r>
-      <w:r>
+        <w:t>Nous sommes très satisfaits du travail accompli au fil de ces nombreuses semaines.</w:t>
+      </w:r>
+    </w:p>
+    <w:p>
+      <w:pPr>
         <w:rPr>
           <w:rFonts w:eastAsia="Times New Roman"/>
           <w:lang w:val="fr-CH" w:eastAsia="fr-CH"/>
         </w:rPr>
-        <w:t xml:space="preserve">lisation d’un mandat nous a permis de fixer des </w:t>
-      </w:r>
+      </w:pPr>
       <w:r>
         <w:rPr>
           <w:rFonts w:eastAsia="Times New Roman"/>
           <w:lang w:val="fr-CH" w:eastAsia="fr-CH"/>
         </w:rPr>
-        <w:t xml:space="preserve">objectifs </w:t>
-      </w:r>
-      <w:r>
+        <w:t>Avec le recul, si nous devions réaliser à nouveau ce projet, nous saurions mieux comment l’aborder. Nous y intégrerions probablement davantage de fonctionnalités, ainsi qu’une plus grande flexibilité dans le nommage des lots, ce qui nous permettrait d’éviter les problèmes de doublons et de garantir l’unicité de chaque lot.</w:t>
+      </w:r>
+    </w:p>
+    <w:p>
+      <w:pPr>
         <w:rPr>
           <w:rFonts w:eastAsia="Times New Roman"/>
           <w:lang w:val="fr-CH" w:eastAsia="fr-CH"/>
         </w:rPr>
-        <w:t>à</w:t>
-      </w:r>
-      <w:r>
-        <w:rPr>
-          <w:rFonts w:eastAsia="Times New Roman"/>
-          <w:lang w:val="fr-CH" w:eastAsia="fr-CH"/>
-        </w:rPr>
-        <w:t xml:space="preserve"> tenir</w:t>
-      </w:r>
-      <w:r>
-        <w:rPr>
-          <w:rFonts w:eastAsia="Times New Roman"/>
-          <w:lang w:val="fr-CH" w:eastAsia="fr-CH"/>
-        </w:rPr>
-        <w:t xml:space="preserve"> et une idée du travail à réaliser</w:t>
-      </w:r>
-      <w:r>
-        <w:rPr>
-          <w:rFonts w:eastAsia="Times New Roman"/>
-          <w:lang w:val="fr-CH" w:eastAsia="fr-CH"/>
-        </w:rPr>
-        <w:t xml:space="preserve">. </w:t>
-      </w:r>
-      <w:r>
-        <w:rPr>
-          <w:rFonts w:eastAsia="Times New Roman"/>
-          <w:lang w:val="fr-CH" w:eastAsia="fr-CH"/>
-        </w:rPr>
-        <w:t xml:space="preserve">Il nous a servis de guide, avec </w:t>
-      </w:r>
-      <w:r>
-        <w:rPr>
-          <w:rFonts w:eastAsia="Times New Roman"/>
-          <w:lang w:val="fr-CH" w:eastAsia="fr-CH"/>
-        </w:rPr>
-        <w:t>ça</w:t>
-      </w:r>
-      <w:r>
-        <w:rPr>
-          <w:rFonts w:eastAsia="Times New Roman"/>
-          <w:lang w:val="fr-CH" w:eastAsia="fr-CH"/>
-        </w:rPr>
-        <w:t xml:space="preserve"> nous avons dû prendre des décisions assez </w:t>
-      </w:r>
-      <w:r>
-        <w:rPr>
-          <w:rFonts w:eastAsia="Times New Roman"/>
-          <w:lang w:val="fr-CH" w:eastAsia="fr-CH"/>
-        </w:rPr>
-        <w:t>rapidement du projet avec des choix pas forcements les plus efficaces.</w:t>
-      </w:r>
-      <w:r>
-        <w:rPr>
-          <w:rFonts w:eastAsia="Times New Roman"/>
-          <w:lang w:val="fr-CH" w:eastAsia="fr-CH"/>
-        </w:rPr>
-        <w:t xml:space="preserve"> Un des exemples les plus marquant </w:t>
-      </w:r>
-      <w:r>
-        <w:rPr>
-          <w:rFonts w:eastAsia="Times New Roman"/>
-          <w:lang w:val="fr-CH" w:eastAsia="fr-CH"/>
-        </w:rPr>
-        <w:t xml:space="preserve">du projet </w:t>
-      </w:r>
-      <w:r>
-        <w:rPr>
-          <w:rFonts w:eastAsia="Times New Roman"/>
-          <w:lang w:val="fr-CH" w:eastAsia="fr-CH"/>
-        </w:rPr>
-        <w:t xml:space="preserve">et le choix d’avoir un nom de lots défini </w:t>
-      </w:r>
-      <w:r>
-        <w:rPr>
-          <w:rFonts w:eastAsia="Times New Roman"/>
-          <w:lang w:val="fr-CH" w:eastAsia="fr-CH"/>
-        </w:rPr>
-        <w:t xml:space="preserve">automatiquement en fonction de la recette utilisé et de la date de création. Ce </w:t>
-      </w:r>
-      <w:r>
-        <w:rPr>
-          <w:rFonts w:eastAsia="Times New Roman"/>
-          <w:lang w:val="fr-CH" w:eastAsia="fr-CH"/>
-        </w:rPr>
-        <w:t xml:space="preserve">choix, que nous avons pris </w:t>
-      </w:r>
-      <w:r>
-        <w:rPr>
-          <w:rFonts w:eastAsia="Times New Roman"/>
-          <w:lang w:val="fr-CH" w:eastAsia="fr-CH"/>
-        </w:rPr>
-        <w:t>en</w:t>
-      </w:r>
-      <w:r>
-        <w:rPr>
-          <w:rFonts w:eastAsia="Times New Roman"/>
-          <w:lang w:val="fr-CH" w:eastAsia="fr-CH"/>
-        </w:rPr>
-        <w:t xml:space="preserve"> début </w:t>
-      </w:r>
-      <w:r>
-        <w:rPr>
-          <w:rFonts w:eastAsia="Times New Roman"/>
-          <w:lang w:val="fr-CH" w:eastAsia="fr-CH"/>
-        </w:rPr>
-        <w:t>de</w:t>
-      </w:r>
-      <w:r>
-        <w:rPr>
-          <w:rFonts w:eastAsia="Times New Roman"/>
-          <w:lang w:val="fr-CH" w:eastAsia="fr-CH"/>
-        </w:rPr>
-        <w:t xml:space="preserve"> projet </w:t>
-      </w:r>
-      <w:r>
-        <w:rPr>
-          <w:rFonts w:eastAsia="Times New Roman"/>
-          <w:lang w:val="fr-CH" w:eastAsia="fr-CH"/>
-        </w:rPr>
-        <w:t xml:space="preserve">nous a faciliter la programmation et nous semblais logique car </w:t>
-      </w:r>
-      <w:r>
-        <w:rPr>
-          <w:rFonts w:eastAsia="Times New Roman"/>
-          <w:lang w:val="fr-CH" w:eastAsia="fr-CH"/>
-        </w:rPr>
-        <w:t xml:space="preserve">cette méthode de nom automatique est utilisée dans l’industrie. Mais plus tard dans la programmation il c’est avérer que </w:t>
-      </w:r>
-      <w:r>
-        <w:rPr>
-          <w:rFonts w:eastAsia="Times New Roman"/>
-          <w:lang w:val="fr-CH" w:eastAsia="fr-CH"/>
-        </w:rPr>
-        <w:t>plus</w:t>
-      </w:r>
-      <w:r>
-        <w:rPr>
-          <w:rFonts w:eastAsia="Times New Roman"/>
-          <w:lang w:val="fr-CH" w:eastAsia="fr-CH"/>
-        </w:rPr>
-        <w:t>ieurs lots de la même recette créer le même jour ne pouvais pas être créer.</w:t>
-      </w:r>
-      <w:r>
-        <w:rPr>
-          <w:rFonts w:eastAsia="Times New Roman"/>
-          <w:lang w:val="fr-CH" w:eastAsia="fr-CH"/>
-        </w:rPr>
-        <w:t xml:space="preserve"> Nous avons tout de même </w:t>
-      </w:r>
-      <w:r>
-        <w:rPr>
-          <w:rFonts w:eastAsia="Times New Roman"/>
-          <w:lang w:val="fr-CH" w:eastAsia="fr-CH"/>
-        </w:rPr>
-        <w:t>gardé</w:t>
-      </w:r>
-      <w:r>
-        <w:rPr>
-          <w:rFonts w:eastAsia="Times New Roman"/>
-          <w:lang w:val="fr-CH" w:eastAsia="fr-CH"/>
-        </w:rPr>
-        <w:t xml:space="preserve"> cette manière de faire.</w:t>
-      </w:r>
-      <w:r>
-        <w:rPr>
-          <w:rFonts w:eastAsia="Times New Roman"/>
-          <w:lang w:val="fr-CH" w:eastAsia="fr-CH"/>
-        </w:rPr>
-        <w:t xml:space="preserve"> Nous</w:t>
-      </w:r>
-      <w:r>
-        <w:rPr>
-          <w:rFonts w:eastAsia="Times New Roman"/>
-          <w:lang w:val="fr-CH" w:eastAsia="fr-CH"/>
-        </w:rPr>
-        <w:t xml:space="preserve"> </w:t>
-      </w:r>
-      <w:r>
-        <w:rPr>
-          <w:rFonts w:eastAsia="Times New Roman"/>
-          <w:lang w:val="fr-CH" w:eastAsia="fr-CH"/>
-        </w:rPr>
-        <w:t>sommes</w:t>
-      </w:r>
-      <w:r>
-        <w:rPr>
-          <w:rFonts w:eastAsia="Times New Roman"/>
-          <w:lang w:val="fr-CH" w:eastAsia="fr-CH"/>
-        </w:rPr>
-        <w:t xml:space="preserve"> vraiment </w:t>
-      </w:r>
-      <w:r>
-        <w:rPr>
-          <w:rFonts w:eastAsia="Times New Roman"/>
-          <w:lang w:val="fr-CH" w:eastAsia="fr-CH"/>
-        </w:rPr>
-        <w:t>satisfaits</w:t>
-      </w:r>
-      <w:r>
-        <w:rPr>
-          <w:rFonts w:eastAsia="Times New Roman"/>
-          <w:lang w:val="fr-CH" w:eastAsia="fr-CH"/>
-        </w:rPr>
-        <w:t xml:space="preserve"> du travail accompli au cours de ces nombreuses semaines.</w:t>
-      </w:r>
-    </w:p>
-    <w:p>
-      <w:pPr>
-        <w:rPr>
-          <w:rFonts w:eastAsia="Times New Roman"/>
-          <w:lang w:val="fr-CH" w:eastAsia="fr-CH"/>
-        </w:rPr>
-      </w:pPr>
-      <w:r>
-        <w:rPr>
-          <w:rFonts w:eastAsia="Times New Roman"/>
-          <w:lang w:val="fr-CH" w:eastAsia="fr-CH"/>
-        </w:rPr>
-        <w:t xml:space="preserve">Après réflexion, si </w:t>
-      </w:r>
-      <w:r>
-        <w:rPr>
-          <w:rFonts w:eastAsia="Times New Roman"/>
-          <w:lang w:val="fr-CH" w:eastAsia="fr-CH"/>
-        </w:rPr>
-        <w:t>nous</w:t>
-      </w:r>
-      <w:r>
-        <w:rPr>
-          <w:rFonts w:eastAsia="Times New Roman"/>
-          <w:lang w:val="fr-CH" w:eastAsia="fr-CH"/>
-        </w:rPr>
-        <w:t xml:space="preserve"> </w:t>
-      </w:r>
-      <w:r>
-        <w:rPr>
-          <w:rFonts w:eastAsia="Times New Roman"/>
-          <w:lang w:val="fr-CH" w:eastAsia="fr-CH"/>
-        </w:rPr>
-        <w:t>devions</w:t>
-      </w:r>
-      <w:r>
-        <w:rPr>
-          <w:rFonts w:eastAsia="Times New Roman"/>
-          <w:lang w:val="fr-CH" w:eastAsia="fr-CH"/>
-        </w:rPr>
-        <w:t xml:space="preserve"> à nouveau réaliser ce même projet, </w:t>
-      </w:r>
-      <w:r>
-        <w:rPr>
-          <w:rFonts w:eastAsia="Times New Roman"/>
-          <w:lang w:val="fr-CH" w:eastAsia="fr-CH"/>
-        </w:rPr>
-        <w:t>nous</w:t>
-      </w:r>
-      <w:r>
-        <w:rPr>
-          <w:rFonts w:eastAsia="Times New Roman"/>
-          <w:lang w:val="fr-CH" w:eastAsia="fr-CH"/>
-        </w:rPr>
-        <w:t xml:space="preserve"> </w:t>
-      </w:r>
-      <w:r>
-        <w:rPr>
-          <w:rFonts w:eastAsia="Times New Roman"/>
-          <w:lang w:val="fr-CH" w:eastAsia="fr-CH"/>
-        </w:rPr>
-        <w:t>savons</w:t>
-      </w:r>
-      <w:r>
-        <w:rPr>
-          <w:rFonts w:eastAsia="Times New Roman"/>
-          <w:lang w:val="fr-CH" w:eastAsia="fr-CH"/>
-        </w:rPr>
-        <w:t xml:space="preserve"> désormais comment </w:t>
-      </w:r>
-      <w:r>
-        <w:rPr>
-          <w:rFonts w:eastAsia="Times New Roman"/>
-          <w:lang w:val="fr-CH" w:eastAsia="fr-CH"/>
-        </w:rPr>
-        <w:t>nous l’aborderions</w:t>
-      </w:r>
-      <w:r>
-        <w:rPr>
-          <w:rFonts w:eastAsia="Times New Roman"/>
-          <w:lang w:val="fr-CH" w:eastAsia="fr-CH"/>
-        </w:rPr>
-        <w:t>.</w:t>
-      </w:r>
-      <w:r>
-        <w:rPr>
-          <w:rFonts w:eastAsia="Times New Roman"/>
-          <w:lang w:val="fr-CH" w:eastAsia="fr-CH"/>
-        </w:rPr>
-        <w:t xml:space="preserve"> </w:t>
-      </w:r>
-      <w:r>
-        <w:rPr>
-          <w:rFonts w:eastAsia="Times New Roman"/>
-          <w:lang w:val="fr-CH" w:eastAsia="fr-CH"/>
-        </w:rPr>
-        <w:t xml:space="preserve">Avec peut-être plus de </w:t>
-      </w:r>
-      <w:r>
-        <w:rPr>
-          <w:rFonts w:eastAsia="Times New Roman"/>
-          <w:lang w:val="fr-CH" w:eastAsia="fr-CH"/>
-        </w:rPr>
-        <w:t>fonctionnalité</w:t>
-      </w:r>
-      <w:r>
-        <w:rPr>
-          <w:rFonts w:eastAsia="Times New Roman"/>
-          <w:lang w:val="fr-CH" w:eastAsia="fr-CH"/>
-        </w:rPr>
-        <w:t xml:space="preserve"> et </w:t>
-      </w:r>
-      <w:r>
-        <w:rPr>
-          <w:rFonts w:eastAsia="Times New Roman"/>
-          <w:lang w:val="fr-CH" w:eastAsia="fr-CH"/>
-        </w:rPr>
-        <w:t>un accès plus libre au nommage des différents lots. Se qui nous permettrais d’éviter des problèmes des duplicata de lots et ou le lot serait vraiment unique.</w:t>
-      </w:r>
+      </w:pPr>
       <w:r>
         <w:rPr>
           <w:rFonts w:eastAsia="Times New Roman"/>
@@ -5003,13 +4705,31 @@
         <w:rPr>
           <w:lang w:val="fr-CH"/>
         </w:rPr>
+        <w:t>s</w:t>
+      </w:r>
+      <w:r>
+        <w:rPr>
+          <w:lang w:val="fr-CH"/>
+        </w:rPr>
         <w:t xml:space="preserve"> et nos </w:t>
       </w:r>
       <w:r>
         <w:rPr>
           <w:lang w:val="fr-CH"/>
         </w:rPr>
-        <w:t>connaissance déjà acquise durant notre formation. Ce fut une bonne expérience.</w:t>
+        <w:t>connaissance</w:t>
+      </w:r>
+      <w:r>
+        <w:rPr>
+          <w:lang w:val="fr-CH"/>
+        </w:rPr>
+        <w:t>s</w:t>
+      </w:r>
+      <w:r>
+        <w:rPr>
+          <w:lang w:val="fr-CH"/>
+        </w:rPr>
+        <w:t xml:space="preserve"> déjà acquise durant notre formation. Ce fut une bonne expérience.</w:t>
       </w:r>
     </w:p>
     <w:p>
@@ -5026,10 +4746,10 @@
       </w:r>
     </w:p>
     <w:sectPr>
-      <w:headerReference w:type="default" r:id="rId12"/>
-      <w:footerReference w:type="default" r:id="rId13"/>
-      <w:headerReference w:type="first" r:id="rId14"/>
-      <w:footerReference w:type="first" r:id="rId15"/>
+      <w:headerReference w:type="default" r:id="rId13"/>
+      <w:footerReference w:type="default" r:id="rId14"/>
+      <w:headerReference w:type="first" r:id="rId15"/>
+      <w:footerReference w:type="first" r:id="rId16"/>
       <w:pgSz w:w="11900" w:h="16840" w:code="9"/>
       <w:pgMar w:top="1418" w:right="1134" w:bottom="1985" w:left="1134" w:header="624" w:footer="454" w:gutter="567"/>
       <w:cols w:space="708"/>
@@ -5069,6 +4789,7 @@
         <w:docPartUnique/>
       </w:docPartObj>
     </w:sdtPr>
+    <w:sdtEndPr/>
     <w:sdtContent>
       <w:sdt>
         <w:sdtPr>
@@ -5078,6 +4799,7 @@
             <w:docPartUnique/>
           </w:docPartObj>
         </w:sdtPr>
+        <w:sdtEndPr/>
         <w:sdtContent>
           <w:p>
             <w:pPr>
@@ -7292,6 +7014,7 @@
   <w:style w:type="character" w:default="1" w:styleId="Policepardfaut">
     <w:name w:val="Default Paragraph Font"/>
     <w:uiPriority w:val="1"/>
+    <w:semiHidden/>
     <w:unhideWhenUsed/>
   </w:style>
   <w:style w:type="table" w:default="1" w:styleId="TableauNormal">
@@ -8975,6 +8698,7 @@
     <w:rsid w:val="005B41E4"/>
     <w:rsid w:val="005C06C0"/>
     <w:rsid w:val="005C3F11"/>
+    <w:rsid w:val="00647880"/>
     <w:rsid w:val="00656B03"/>
     <w:rsid w:val="00666C0F"/>
     <w:rsid w:val="00694508"/>
@@ -9017,6 +8741,7 @@
     <w:rsid w:val="00BB4F48"/>
     <w:rsid w:val="00BC10EE"/>
     <w:rsid w:val="00BD2D54"/>
+    <w:rsid w:val="00C1079E"/>
     <w:rsid w:val="00C1124B"/>
     <w:rsid w:val="00C117E8"/>
     <w:rsid w:val="00C63F59"/>
@@ -9039,6 +8764,7 @@
     <w:rsid w:val="00EE521D"/>
     <w:rsid w:val="00F34F4E"/>
     <w:rsid w:val="00F438E7"/>
+    <w:rsid w:val="00F4409A"/>
     <w:rsid w:val="00FA3BAC"/>
     <w:rsid w:val="00FC4F42"/>
     <w:rsid w:val="00FF0996"/>

</xml_diff>